<commit_message>
Update 4/14/2023 7:24PM EST
Updates as of 7:24PM EST on 4/14/2023.
</commit_message>
<xml_diff>
--- a/MIND CONTROL PREVENTION SECURITY SYSTEMS/20230414 - MCE123 Technology Development - Mind Control Prevention Security Protective Systems - v1.0.1.1.docx
+++ b/MIND CONTROL PREVENTION SECURITY SYSTEMS/20230414 - MCE123 Technology Development - Mind Control Prevention Security Protective Systems - v1.0.1.1.docx
@@ -1,6 +1,6 @@
 
 <file path=word/document.xml><?xml version="1.0" encoding="utf-8"?>
-<w:document xmlns:wpc="http://schemas.microsoft.com/office/word/2010/wordprocessingCanvas" xmlns:cx="http://schemas.microsoft.com/office/drawing/2014/chartex" xmlns:cx1="http://schemas.microsoft.com/office/drawing/2015/9/8/chartex" xmlns:cx2="http://schemas.microsoft.com/office/drawing/2015/10/21/chartex" xmlns:cx3="http://schemas.microsoft.com/office/drawing/2016/5/9/chartex" xmlns:cx4="http://schemas.microsoft.com/office/drawing/2016/5/10/chartex" xmlns:cx5="http://schemas.microsoft.com/office/drawing/2016/5/11/chartex" xmlns:cx6="http://schemas.microsoft.com/office/drawing/2016/5/12/chartex" xmlns:cx7="http://schemas.microsoft.com/office/drawing/2016/5/13/chartex" xmlns:cx8="http://schemas.microsoft.com/office/drawing/2016/5/14/chartex" xmlns:mc="http://schemas.openxmlformats.org/markup-compatibility/2006" xmlns:aink="http://schemas.microsoft.com/office/drawing/2016/ink" xmlns:am3d="http://schemas.microsoft.com/office/drawing/2017/model3d" xmlns:o="urn:schemas-microsoft-com:office:office" xmlns:oel="http://schemas.microsoft.com/office/2019/extlst" xmlns:r="http://schemas.openxmlformats.org/officeDocument/2006/relationships" xmlns:m="http://schemas.openxmlformats.org/officeDocument/2006/math" xmlns:v="urn:schemas-microsoft-com:vml" xmlns:wp14="http://schemas.microsoft.com/office/word/2010/wordprocessingDrawing" xmlns:wp="http://schemas.openxmlformats.org/drawingml/2006/wordprocessingDrawing" xmlns:w10="urn:schemas-microsoft-com:office:word" xmlns:w="http://schemas.openxmlformats.org/wordprocessingml/2006/main" xmlns:w14="http://schemas.microsoft.com/office/word/2010/wordml" xmlns:w15="http://schemas.microsoft.com/office/word/2012/wordml" xmlns:w16cex="http://schemas.microsoft.com/office/word/2018/wordml/cex" xmlns:w16cid="http://schemas.microsoft.com/office/word/2016/wordml/cid" xmlns:w16="http://schemas.microsoft.com/office/word/2018/wordml" xmlns:w16du="http://schemas.microsoft.com/office/word/2023/wordml/word16du" xmlns:w16sdtdh="http://schemas.microsoft.com/office/word/2020/wordml/sdtdatahash" xmlns:w16se="http://schemas.microsoft.com/office/word/2015/wordml/symex" xmlns:wpg="http://schemas.microsoft.com/office/word/2010/wordprocessingGroup" xmlns:wpi="http://schemas.microsoft.com/office/word/2010/wordprocessingInk" xmlns:wne="http://schemas.microsoft.com/office/word/2006/wordml" xmlns:wps="http://schemas.microsoft.com/office/word/2010/wordprocessingShape" mc:Ignorable="w14 w15 w16se w16cid w16 w16cex w16sdtdh wp14">
+<w:document xmlns:wpc="http://schemas.microsoft.com/office/word/2010/wordprocessingCanvas" xmlns:cx="http://schemas.microsoft.com/office/drawing/2014/chartex" xmlns:cx1="http://schemas.microsoft.com/office/drawing/2015/9/8/chartex" xmlns:cx2="http://schemas.microsoft.com/office/drawing/2015/10/21/chartex" xmlns:cx3="http://schemas.microsoft.com/office/drawing/2016/5/9/chartex" xmlns:cx4="http://schemas.microsoft.com/office/drawing/2016/5/10/chartex" xmlns:cx5="http://schemas.microsoft.com/office/drawing/2016/5/11/chartex" xmlns:cx6="http://schemas.microsoft.com/office/drawing/2016/5/12/chartex" xmlns:cx7="http://schemas.microsoft.com/office/drawing/2016/5/13/chartex" xmlns:cx8="http://schemas.microsoft.com/office/drawing/2016/5/14/chartex" xmlns:mc="http://schemas.openxmlformats.org/markup-compatibility/2006" xmlns:aink="http://schemas.microsoft.com/office/drawing/2016/ink" xmlns:am3d="http://schemas.microsoft.com/office/drawing/2017/model3d" xmlns:o="urn:schemas-microsoft-com:office:office" xmlns:oel="http://schemas.microsoft.com/office/2019/extlst" xmlns:r="http://schemas.openxmlformats.org/officeDocument/2006/relationships" xmlns:m="http://schemas.openxmlformats.org/officeDocument/2006/math" xmlns:v="urn:schemas-microsoft-com:vml" xmlns:wp14="http://schemas.microsoft.com/office/word/2010/wordprocessingDrawing" xmlns:wp="http://schemas.openxmlformats.org/drawingml/2006/wordprocessingDrawing" xmlns:w10="urn:schemas-microsoft-com:office:word" xmlns:w="http://schemas.openxmlformats.org/wordprocessingml/2006/main" xmlns:w14="http://schemas.microsoft.com/office/word/2010/wordml" xmlns:w15="http://schemas.microsoft.com/office/word/2012/wordml" xmlns:w16cex="http://schemas.microsoft.com/office/word/2018/wordml/cex" xmlns:w16cid="http://schemas.microsoft.com/office/word/2016/wordml/cid" xmlns:w16="http://schemas.microsoft.com/office/word/2018/wordml" xmlns:w16sdtdh="http://schemas.microsoft.com/office/word/2020/wordml/sdtdatahash" xmlns:w16se="http://schemas.microsoft.com/office/word/2015/wordml/symex" xmlns:wpg="http://schemas.microsoft.com/office/word/2010/wordprocessingGroup" xmlns:wpi="http://schemas.microsoft.com/office/word/2010/wordprocessingInk" xmlns:wne="http://schemas.microsoft.com/office/word/2006/wordml" xmlns:wps="http://schemas.microsoft.com/office/word/2010/wordprocessingShape" mc:Ignorable="w14 w15 w16se w16cid w16 w16cex w16sdtdh wp14">
   <w:body>
     <w:p>
       <w:pPr>
@@ -1027,7 +1027,6 @@
       <w:r>
         <w:t xml:space="preserve"> </w:t>
       </w:r>
-      <w:proofErr w:type="gramStart"/>
       <w:r>
         <w:rPr>
           <w:b/>
@@ -1037,11 +1036,7 @@
         <w:t>GENERATED</w:t>
       </w:r>
       <w:r>
-        <w:t xml:space="preserve">,   </w:t>
-      </w:r>
-      <w:proofErr w:type="gramEnd"/>
-      <w:r>
-        <w:t xml:space="preserve">                                                                      </w:t>
+        <w:t xml:space="preserve">,                                                                         </w:t>
       </w:r>
       <w:r>
         <w:rPr>
@@ -1182,7 +1177,6 @@
       <w:r>
         <w:t xml:space="preserve"> </w:t>
       </w:r>
-      <w:proofErr w:type="gramStart"/>
       <w:r>
         <w:rPr>
           <w:b/>
@@ -1192,11 +1186,7 @@
         <w:t>GENERATED</w:t>
       </w:r>
       <w:r>
-        <w:t xml:space="preserve">,   </w:t>
-      </w:r>
-      <w:proofErr w:type="gramEnd"/>
-      <w:r>
-        <w:t xml:space="preserve">                                                                      </w:t>
+        <w:t xml:space="preserve">,                                                                         </w:t>
       </w:r>
       <w:r>
         <w:rPr>
@@ -1315,7 +1305,6 @@
       <w:r>
         <w:t xml:space="preserve"> </w:t>
       </w:r>
-      <w:proofErr w:type="gramStart"/>
       <w:r>
         <w:rPr>
           <w:b/>
@@ -1325,11 +1314,7 @@
         <w:t>GENERATED</w:t>
       </w:r>
       <w:r>
-        <w:t xml:space="preserve">,   </w:t>
-      </w:r>
-      <w:proofErr w:type="gramEnd"/>
-      <w:r>
-        <w:t xml:space="preserve">                                                                      </w:t>
+        <w:t xml:space="preserve">,                                                                         </w:t>
       </w:r>
       <w:r>
         <w:rPr>
@@ -1478,7 +1463,6 @@
       <w:r>
         <w:t xml:space="preserve"> </w:t>
       </w:r>
-      <w:proofErr w:type="gramStart"/>
       <w:r>
         <w:rPr>
           <w:b/>
@@ -1488,11 +1472,7 @@
         <w:t>GENERATED</w:t>
       </w:r>
       <w:r>
-        <w:t xml:space="preserve">,   </w:t>
-      </w:r>
-      <w:proofErr w:type="gramEnd"/>
-      <w:r>
-        <w:t xml:space="preserve">                                                                      </w:t>
+        <w:t xml:space="preserve">,                                                                         </w:t>
       </w:r>
       <w:r>
         <w:rPr>
@@ -2285,7 +2265,6 @@
       <w:r>
         <w:t xml:space="preserve"> </w:t>
       </w:r>
-      <w:proofErr w:type="gramStart"/>
       <w:r>
         <w:rPr>
           <w:b/>
@@ -2295,11 +2274,7 @@
         <w:t>FALSIFIED</w:t>
       </w:r>
       <w:r>
-        <w:t xml:space="preserve">,   </w:t>
-      </w:r>
-      <w:proofErr w:type="gramEnd"/>
-      <w:r>
-        <w:t xml:space="preserve">                                                                     </w:t>
+        <w:t xml:space="preserve">,                                                                        </w:t>
       </w:r>
       <w:r>
         <w:rPr>
@@ -2445,7 +2420,6 @@
       <w:r>
         <w:t xml:space="preserve"> </w:t>
       </w:r>
-      <w:proofErr w:type="gramStart"/>
       <w:r>
         <w:rPr>
           <w:b/>
@@ -2455,11 +2429,7 @@
         <w:t>OCCURS</w:t>
       </w:r>
       <w:r>
-        <w:t xml:space="preserve">,   </w:t>
-      </w:r>
-      <w:proofErr w:type="gramEnd"/>
-      <w:r>
-        <w:t xml:space="preserve">                                                                     </w:t>
+        <w:t xml:space="preserve">,                                                                        </w:t>
       </w:r>
       <w:r>
         <w:rPr>
@@ -2608,7 +2578,6 @@
       <w:r>
         <w:t xml:space="preserve"> </w:t>
       </w:r>
-      <w:proofErr w:type="gramStart"/>
       <w:r>
         <w:rPr>
           <w:b/>
@@ -2618,11 +2587,7 @@
         <w:t>TRANSFERED</w:t>
       </w:r>
       <w:r>
-        <w:t xml:space="preserve">,   </w:t>
-      </w:r>
-      <w:proofErr w:type="gramEnd"/>
-      <w:r>
-        <w:t xml:space="preserve">                                                                      </w:t>
+        <w:t xml:space="preserve">,                                                                         </w:t>
       </w:r>
       <w:r>
         <w:rPr>
@@ -2771,7 +2736,6 @@
       <w:r>
         <w:t xml:space="preserve"> </w:t>
       </w:r>
-      <w:proofErr w:type="gramStart"/>
       <w:r>
         <w:rPr>
           <w:b/>
@@ -2781,11 +2745,7 @@
         <w:t>EXCHANGED</w:t>
       </w:r>
       <w:r>
-        <w:t xml:space="preserve">,   </w:t>
-      </w:r>
-      <w:proofErr w:type="gramEnd"/>
-      <w:r>
-        <w:t xml:space="preserve">                                                                      </w:t>
+        <w:t xml:space="preserve">,                                                                         </w:t>
       </w:r>
       <w:r>
         <w:rPr>
@@ -2945,7 +2905,6 @@
       <w:r>
         <w:t xml:space="preserve"> </w:t>
       </w:r>
-      <w:proofErr w:type="gramStart"/>
       <w:r>
         <w:rPr>
           <w:b/>
@@ -2955,11 +2914,7 @@
         <w:t>TRANSIT</w:t>
       </w:r>
       <w:r>
-        <w:t xml:space="preserve">,   </w:t>
-      </w:r>
-      <w:proofErr w:type="gramEnd"/>
-      <w:r>
-        <w:t xml:space="preserve">                                                                     </w:t>
+        <w:t xml:space="preserve">,                                                                        </w:t>
       </w:r>
       <w:r>
         <w:rPr>
@@ -3108,7 +3063,6 @@
       <w:r>
         <w:t xml:space="preserve"> </w:t>
       </w:r>
-      <w:proofErr w:type="gramStart"/>
       <w:r>
         <w:rPr>
           <w:b/>
@@ -3118,11 +3072,7 @@
         <w:t>IMPRINTED</w:t>
       </w:r>
       <w:r>
-        <w:t xml:space="preserve">,   </w:t>
-      </w:r>
-      <w:proofErr w:type="gramEnd"/>
-      <w:r>
-        <w:t xml:space="preserve">                                                                     </w:t>
+        <w:t xml:space="preserve">,                                                                        </w:t>
       </w:r>
       <w:r>
         <w:rPr>
@@ -3271,7 +3221,6 @@
       <w:r>
         <w:t xml:space="preserve"> </w:t>
       </w:r>
-      <w:proofErr w:type="gramStart"/>
       <w:r>
         <w:rPr>
           <w:b/>
@@ -3281,11 +3230,7 @@
         <w:t>FALSIFIED</w:t>
       </w:r>
       <w:r>
-        <w:t xml:space="preserve">,   </w:t>
-      </w:r>
-      <w:proofErr w:type="gramEnd"/>
-      <w:r>
-        <w:t xml:space="preserve">                                                                     </w:t>
+        <w:t xml:space="preserve">,                                                                        </w:t>
       </w:r>
       <w:r>
         <w:rPr>
@@ -3432,7 +3377,6 @@
       <w:r>
         <w:t xml:space="preserve"> </w:t>
       </w:r>
-      <w:proofErr w:type="gramStart"/>
       <w:r>
         <w:rPr>
           <w:b/>
@@ -3442,11 +3386,7 @@
         <w:t>OCCURS</w:t>
       </w:r>
       <w:r>
-        <w:t xml:space="preserve">,   </w:t>
-      </w:r>
-      <w:proofErr w:type="gramEnd"/>
-      <w:r>
-        <w:t xml:space="preserve">                                                                     </w:t>
+        <w:t xml:space="preserve">,                                                                        </w:t>
       </w:r>
       <w:r>
         <w:rPr>
@@ -3595,7 +3535,6 @@
       <w:r>
         <w:t xml:space="preserve"> </w:t>
       </w:r>
-      <w:proofErr w:type="gramStart"/>
       <w:r>
         <w:rPr>
           <w:b/>
@@ -3605,11 +3544,7 @@
         <w:t>TRANSFERED</w:t>
       </w:r>
       <w:r>
-        <w:t xml:space="preserve">,   </w:t>
-      </w:r>
-      <w:proofErr w:type="gramEnd"/>
-      <w:r>
-        <w:t xml:space="preserve">                                                                      </w:t>
+        <w:t xml:space="preserve">,                                                                         </w:t>
       </w:r>
       <w:r>
         <w:rPr>
@@ -3758,7 +3693,6 @@
       <w:r>
         <w:t xml:space="preserve"> </w:t>
       </w:r>
-      <w:proofErr w:type="gramStart"/>
       <w:r>
         <w:rPr>
           <w:b/>
@@ -3768,11 +3702,7 @@
         <w:t>EXCHANGED</w:t>
       </w:r>
       <w:r>
-        <w:t xml:space="preserve">,   </w:t>
-      </w:r>
-      <w:proofErr w:type="gramEnd"/>
-      <w:r>
-        <w:t xml:space="preserve">                                                                      </w:t>
+        <w:t xml:space="preserve">,                                                                         </w:t>
       </w:r>
       <w:r>
         <w:rPr>
@@ -3932,7 +3862,6 @@
       <w:r>
         <w:t xml:space="preserve"> </w:t>
       </w:r>
-      <w:proofErr w:type="gramStart"/>
       <w:r>
         <w:rPr>
           <w:b/>
@@ -3942,11 +3871,7 @@
         <w:t>TRANSIT</w:t>
       </w:r>
       <w:r>
-        <w:t xml:space="preserve">,   </w:t>
-      </w:r>
-      <w:proofErr w:type="gramEnd"/>
-      <w:r>
-        <w:t xml:space="preserve">                                                                     </w:t>
+        <w:t xml:space="preserve">,                                                                        </w:t>
       </w:r>
       <w:r>
         <w:rPr>
@@ -4095,7 +4020,6 @@
       <w:r>
         <w:t xml:space="preserve"> </w:t>
       </w:r>
-      <w:proofErr w:type="gramStart"/>
       <w:r>
         <w:rPr>
           <w:b/>
@@ -4105,11 +4029,7 @@
         <w:t>IMPRINTED</w:t>
       </w:r>
       <w:r>
-        <w:t xml:space="preserve">,   </w:t>
-      </w:r>
-      <w:proofErr w:type="gramEnd"/>
-      <w:r>
-        <w:t xml:space="preserve">                                                                     </w:t>
+        <w:t xml:space="preserve">,                                                                        </w:t>
       </w:r>
       <w:r>
         <w:rPr>
@@ -4258,7 +4178,6 @@
       <w:r>
         <w:t xml:space="preserve"> </w:t>
       </w:r>
-      <w:proofErr w:type="gramStart"/>
       <w:r>
         <w:rPr>
           <w:b/>
@@ -4268,11 +4187,7 @@
         <w:t>FALSIFIED</w:t>
       </w:r>
       <w:r>
-        <w:t xml:space="preserve">,   </w:t>
-      </w:r>
-      <w:proofErr w:type="gramEnd"/>
-      <w:r>
-        <w:t xml:space="preserve">                                                                     </w:t>
+        <w:t xml:space="preserve">,                                                                        </w:t>
       </w:r>
       <w:r>
         <w:rPr>
@@ -4418,7 +4333,6 @@
       <w:r>
         <w:t xml:space="preserve"> </w:t>
       </w:r>
-      <w:proofErr w:type="gramStart"/>
       <w:r>
         <w:rPr>
           <w:b/>
@@ -4428,11 +4342,7 @@
         <w:t>OCCURS</w:t>
       </w:r>
       <w:r>
-        <w:t xml:space="preserve">,   </w:t>
-      </w:r>
-      <w:proofErr w:type="gramEnd"/>
-      <w:r>
-        <w:t xml:space="preserve">                                                                     </w:t>
+        <w:t xml:space="preserve">,                                                                        </w:t>
       </w:r>
       <w:r>
         <w:rPr>
@@ -4581,7 +4491,6 @@
       <w:r>
         <w:t xml:space="preserve"> </w:t>
       </w:r>
-      <w:proofErr w:type="gramStart"/>
       <w:r>
         <w:rPr>
           <w:b/>
@@ -4591,11 +4500,7 @@
         <w:t>TRANSFERED</w:t>
       </w:r>
       <w:r>
-        <w:t xml:space="preserve">,   </w:t>
-      </w:r>
-      <w:proofErr w:type="gramEnd"/>
-      <w:r>
-        <w:t xml:space="preserve">                                                                      </w:t>
+        <w:t xml:space="preserve">,                                                                         </w:t>
       </w:r>
       <w:r>
         <w:rPr>
@@ -4744,7 +4649,6 @@
       <w:r>
         <w:t xml:space="preserve"> </w:t>
       </w:r>
-      <w:proofErr w:type="gramStart"/>
       <w:r>
         <w:rPr>
           <w:b/>
@@ -4754,11 +4658,7 @@
         <w:t>EXCHANGED</w:t>
       </w:r>
       <w:r>
-        <w:t xml:space="preserve">,   </w:t>
-      </w:r>
-      <w:proofErr w:type="gramEnd"/>
-      <w:r>
-        <w:t xml:space="preserve">                                                                      </w:t>
+        <w:t xml:space="preserve">,                                                                         </w:t>
       </w:r>
       <w:r>
         <w:rPr>
@@ -4918,7 +4818,6 @@
       <w:r>
         <w:t xml:space="preserve"> </w:t>
       </w:r>
-      <w:proofErr w:type="gramStart"/>
       <w:r>
         <w:rPr>
           <w:b/>
@@ -4928,11 +4827,7 @@
         <w:t>TRANSIT</w:t>
       </w:r>
       <w:r>
-        <w:t xml:space="preserve">,   </w:t>
-      </w:r>
-      <w:proofErr w:type="gramEnd"/>
-      <w:r>
-        <w:t xml:space="preserve">                                                                     </w:t>
+        <w:t xml:space="preserve">,                                                                        </w:t>
       </w:r>
       <w:r>
         <w:rPr>
@@ -5082,7 +4977,6 @@
       <w:r>
         <w:t xml:space="preserve"> </w:t>
       </w:r>
-      <w:proofErr w:type="gramStart"/>
       <w:r>
         <w:rPr>
           <w:b/>
@@ -5092,11 +4986,7 @@
         <w:t>IMPRINTED</w:t>
       </w:r>
       <w:r>
-        <w:t xml:space="preserve">,   </w:t>
-      </w:r>
-      <w:proofErr w:type="gramEnd"/>
-      <w:r>
-        <w:t xml:space="preserve">                                                                     </w:t>
+        <w:t xml:space="preserve">,                                                                        </w:t>
       </w:r>
       <w:r>
         <w:rPr>
@@ -5245,7 +5135,6 @@
       <w:r>
         <w:t xml:space="preserve"> </w:t>
       </w:r>
-      <w:proofErr w:type="gramStart"/>
       <w:r>
         <w:rPr>
           <w:b/>
@@ -5255,11 +5144,7 @@
         <w:t>FALSIFIED</w:t>
       </w:r>
       <w:r>
-        <w:t xml:space="preserve">,   </w:t>
-      </w:r>
-      <w:proofErr w:type="gramEnd"/>
-      <w:r>
-        <w:t xml:space="preserve">                                                                     </w:t>
+        <w:t xml:space="preserve">,                                                                        </w:t>
       </w:r>
       <w:r>
         <w:rPr>
@@ -5405,7 +5290,6 @@
       <w:r>
         <w:t xml:space="preserve"> </w:t>
       </w:r>
-      <w:proofErr w:type="gramStart"/>
       <w:r>
         <w:rPr>
           <w:b/>
@@ -5415,11 +5299,7 @@
         <w:t>OCCURS</w:t>
       </w:r>
       <w:r>
-        <w:t xml:space="preserve">,   </w:t>
-      </w:r>
-      <w:proofErr w:type="gramEnd"/>
-      <w:r>
-        <w:t xml:space="preserve">                                                                     </w:t>
+        <w:t xml:space="preserve">,                                                                        </w:t>
       </w:r>
       <w:r>
         <w:rPr>
@@ -5591,7 +5471,6 @@
       <w:r>
         <w:t xml:space="preserve"> </w:t>
       </w:r>
-      <w:proofErr w:type="gramStart"/>
       <w:r>
         <w:rPr>
           <w:b/>
@@ -5601,11 +5480,7 @@
         <w:t>EXTRAVATED</w:t>
       </w:r>
       <w:r>
-        <w:t xml:space="preserve">,   </w:t>
-      </w:r>
-      <w:proofErr w:type="gramEnd"/>
-      <w:r>
-        <w:t xml:space="preserve">                                                                     </w:t>
+        <w:t xml:space="preserve">,                                                                        </w:t>
       </w:r>
       <w:r>
         <w:rPr>
@@ -5777,7 +5652,6 @@
       <w:r>
         <w:t xml:space="preserve"> </w:t>
       </w:r>
-      <w:proofErr w:type="gramStart"/>
       <w:r>
         <w:rPr>
           <w:b/>
@@ -5787,11 +5661,7 @@
         <w:t>EXTRAVATED</w:t>
       </w:r>
       <w:r>
-        <w:t xml:space="preserve">,   </w:t>
-      </w:r>
-      <w:proofErr w:type="gramEnd"/>
-      <w:r>
-        <w:t xml:space="preserve">                                                                     </w:t>
+        <w:t xml:space="preserve">,                                                                        </w:t>
       </w:r>
       <w:r>
         <w:rPr>
@@ -5963,7 +5833,6 @@
       <w:r>
         <w:t xml:space="preserve"> </w:t>
       </w:r>
-      <w:proofErr w:type="gramStart"/>
       <w:r>
         <w:rPr>
           <w:b/>
@@ -5973,11 +5842,7 @@
         <w:t>EXTRAVATED</w:t>
       </w:r>
       <w:r>
-        <w:t xml:space="preserve">,   </w:t>
-      </w:r>
-      <w:proofErr w:type="gramEnd"/>
-      <w:r>
-        <w:t xml:space="preserve">                                                                     </w:t>
+        <w:t xml:space="preserve">,                                                                        </w:t>
       </w:r>
       <w:r>
         <w:rPr>
@@ -6149,7 +6014,6 @@
       <w:r>
         <w:t xml:space="preserve"> </w:t>
       </w:r>
-      <w:proofErr w:type="gramStart"/>
       <w:r>
         <w:rPr>
           <w:b/>
@@ -6159,11 +6023,7 @@
         <w:t>EXTRAVATED</w:t>
       </w:r>
       <w:r>
-        <w:t xml:space="preserve">,   </w:t>
-      </w:r>
-      <w:proofErr w:type="gramEnd"/>
-      <w:r>
-        <w:t xml:space="preserve">                                                                     </w:t>
+        <w:t xml:space="preserve">,                                                                        </w:t>
       </w:r>
       <w:r>
         <w:rPr>
@@ -6335,7 +6195,6 @@
       <w:r>
         <w:t xml:space="preserve"> </w:t>
       </w:r>
-      <w:proofErr w:type="gramStart"/>
       <w:r>
         <w:rPr>
           <w:b/>
@@ -6345,11 +6204,7 @@
         <w:t>EXTRAGATED</w:t>
       </w:r>
       <w:r>
-        <w:t xml:space="preserve">,   </w:t>
-      </w:r>
-      <w:proofErr w:type="gramEnd"/>
-      <w:r>
-        <w:t xml:space="preserve">                                                                     </w:t>
+        <w:t xml:space="preserve">,                                                                        </w:t>
       </w:r>
       <w:r>
         <w:rPr>
@@ -6521,7 +6376,6 @@
       <w:r>
         <w:t xml:space="preserve"> </w:t>
       </w:r>
-      <w:proofErr w:type="gramStart"/>
       <w:r>
         <w:rPr>
           <w:b/>
@@ -6531,11 +6385,7 @@
         <w:t>EXTRAGATED</w:t>
       </w:r>
       <w:r>
-        <w:t xml:space="preserve">,   </w:t>
-      </w:r>
-      <w:proofErr w:type="gramEnd"/>
-      <w:r>
-        <w:t xml:space="preserve">                                                                     </w:t>
+        <w:t xml:space="preserve">,                                                                        </w:t>
       </w:r>
       <w:r>
         <w:rPr>
@@ -6707,7 +6557,6 @@
       <w:r>
         <w:t xml:space="preserve"> </w:t>
       </w:r>
-      <w:proofErr w:type="gramStart"/>
       <w:r>
         <w:rPr>
           <w:b/>
@@ -6717,11 +6566,7 @@
         <w:t>EXTRAGATED</w:t>
       </w:r>
       <w:r>
-        <w:t xml:space="preserve">,   </w:t>
-      </w:r>
-      <w:proofErr w:type="gramEnd"/>
-      <w:r>
-        <w:t xml:space="preserve">                                                                     </w:t>
+        <w:t xml:space="preserve">,                                                                        </w:t>
       </w:r>
       <w:r>
         <w:rPr>
@@ -6894,7 +6739,6 @@
       <w:r>
         <w:t xml:space="preserve"> </w:t>
       </w:r>
-      <w:proofErr w:type="gramStart"/>
       <w:r>
         <w:rPr>
           <w:b/>
@@ -6904,11 +6748,7 @@
         <w:t>EXTRAGATED</w:t>
       </w:r>
       <w:r>
-        <w:t xml:space="preserve">,   </w:t>
-      </w:r>
-      <w:proofErr w:type="gramEnd"/>
-      <w:r>
-        <w:t xml:space="preserve">                                                                     </w:t>
+        <w:t xml:space="preserve">,                                                                        </w:t>
       </w:r>
       <w:r>
         <w:rPr>
@@ -7068,7 +6908,6 @@
       <w:r>
         <w:t xml:space="preserve"> </w:t>
       </w:r>
-      <w:proofErr w:type="gramStart"/>
       <w:r>
         <w:rPr>
           <w:b/>
@@ -7078,11 +6917,7 @@
         <w:t>CORRELATED</w:t>
       </w:r>
       <w:r>
-        <w:t xml:space="preserve">,   </w:t>
-      </w:r>
-      <w:proofErr w:type="gramEnd"/>
-      <w:r>
-        <w:t xml:space="preserve">                                                                     </w:t>
+        <w:t xml:space="preserve">,                                                                        </w:t>
       </w:r>
       <w:r>
         <w:rPr>
@@ -7242,7 +7077,6 @@
       <w:r>
         <w:t xml:space="preserve"> </w:t>
       </w:r>
-      <w:proofErr w:type="gramStart"/>
       <w:r>
         <w:rPr>
           <w:b/>
@@ -7252,11 +7086,7 @@
         <w:t>CORRELATED</w:t>
       </w:r>
       <w:r>
-        <w:t xml:space="preserve">,   </w:t>
-      </w:r>
-      <w:proofErr w:type="gramEnd"/>
-      <w:r>
-        <w:t xml:space="preserve">                                                                     </w:t>
+        <w:t xml:space="preserve">,                                                                        </w:t>
       </w:r>
       <w:r>
         <w:rPr>
@@ -7416,7 +7246,6 @@
       <w:r>
         <w:t xml:space="preserve"> </w:t>
       </w:r>
-      <w:proofErr w:type="gramStart"/>
       <w:r>
         <w:rPr>
           <w:b/>
@@ -7426,11 +7255,7 @@
         <w:t>CORRELATED</w:t>
       </w:r>
       <w:r>
-        <w:t xml:space="preserve">,   </w:t>
-      </w:r>
-      <w:proofErr w:type="gramEnd"/>
-      <w:r>
-        <w:t xml:space="preserve">                                                                     </w:t>
+        <w:t xml:space="preserve">,                                                                        </w:t>
       </w:r>
       <w:r>
         <w:rPr>
@@ -7590,7 +7415,6 @@
       <w:r>
         <w:t xml:space="preserve"> </w:t>
       </w:r>
-      <w:proofErr w:type="gramStart"/>
       <w:r>
         <w:rPr>
           <w:b/>
@@ -7600,11 +7424,7 @@
         <w:t>CORRELATED</w:t>
       </w:r>
       <w:r>
-        <w:t xml:space="preserve">,   </w:t>
-      </w:r>
-      <w:proofErr w:type="gramEnd"/>
-      <w:r>
-        <w:t xml:space="preserve">                                                                     </w:t>
+        <w:t xml:space="preserve">,                                                                        </w:t>
       </w:r>
       <w:r>
         <w:rPr>
@@ -7770,23 +7590,10 @@
           <w:bCs/>
           <w:color w:val="7030A0"/>
         </w:rPr>
-        <w:t>CROSS-</w:t>
-      </w:r>
-      <w:proofErr w:type="gramStart"/>
-      <w:r>
-        <w:rPr>
-          <w:b/>
-          <w:bCs/>
-          <w:color w:val="7030A0"/>
-        </w:rPr>
-        <w:t>CORRELATED</w:t>
-      </w:r>
-      <w:r>
-        <w:t xml:space="preserve">,   </w:t>
-      </w:r>
-      <w:proofErr w:type="gramEnd"/>
-      <w:r>
-        <w:t xml:space="preserve">                                                                     </w:t>
+        <w:t>CROSS-CORRELATED</w:t>
+      </w:r>
+      <w:r>
+        <w:t xml:space="preserve">,                                                                        </w:t>
       </w:r>
       <w:r>
         <w:rPr>
@@ -8121,23 +7928,10 @@
           <w:bCs/>
           <w:color w:val="7030A0"/>
         </w:rPr>
-        <w:t>CROSS-</w:t>
-      </w:r>
-      <w:proofErr w:type="gramStart"/>
-      <w:r>
-        <w:rPr>
-          <w:b/>
-          <w:bCs/>
-          <w:color w:val="7030A0"/>
-        </w:rPr>
-        <w:t>CORRELATED</w:t>
-      </w:r>
-      <w:r>
-        <w:t xml:space="preserve">,   </w:t>
-      </w:r>
-      <w:proofErr w:type="gramEnd"/>
-      <w:r>
-        <w:t xml:space="preserve">                                                                     </w:t>
+        <w:t>CROSS-CORRELATED</w:t>
+      </w:r>
+      <w:r>
+        <w:t xml:space="preserve">,                                                                        </w:t>
       </w:r>
       <w:r>
         <w:rPr>
@@ -8303,23 +8097,10 @@
           <w:bCs/>
           <w:color w:val="7030A0"/>
         </w:rPr>
-        <w:t>CROSS-</w:t>
-      </w:r>
-      <w:proofErr w:type="gramStart"/>
-      <w:r>
-        <w:rPr>
-          <w:b/>
-          <w:bCs/>
-          <w:color w:val="7030A0"/>
-        </w:rPr>
-        <w:t>CORRELATED</w:t>
-      </w:r>
-      <w:r>
-        <w:t xml:space="preserve">,   </w:t>
-      </w:r>
-      <w:proofErr w:type="gramEnd"/>
-      <w:r>
-        <w:t xml:space="preserve">                                                                     </w:t>
+        <w:t>CROSS-CORRELATED</w:t>
+      </w:r>
+      <w:r>
+        <w:t xml:space="preserve">,                                                                        </w:t>
       </w:r>
       <w:r>
         <w:rPr>
@@ -8468,7 +8249,6 @@
       <w:r>
         <w:t xml:space="preserve"> </w:t>
       </w:r>
-      <w:proofErr w:type="gramStart"/>
       <w:r>
         <w:rPr>
           <w:b/>
@@ -8478,11 +8258,7 @@
         <w:t>FABRICATED</w:t>
       </w:r>
       <w:r>
-        <w:t xml:space="preserve">,   </w:t>
-      </w:r>
-      <w:proofErr w:type="gramEnd"/>
-      <w:r>
-        <w:t xml:space="preserve">                                                                     </w:t>
+        <w:t xml:space="preserve">,                                                                        </w:t>
       </w:r>
       <w:r>
         <w:rPr>
@@ -8632,7 +8408,6 @@
       <w:r>
         <w:t xml:space="preserve"> </w:t>
       </w:r>
-      <w:proofErr w:type="gramStart"/>
       <w:r>
         <w:rPr>
           <w:b/>
@@ -8642,11 +8417,7 @@
         <w:t>FABRICATED</w:t>
       </w:r>
       <w:r>
-        <w:t xml:space="preserve">,   </w:t>
-      </w:r>
-      <w:proofErr w:type="gramEnd"/>
-      <w:r>
-        <w:t xml:space="preserve">                                               </w:t>
+        <w:t xml:space="preserve">,                                                  </w:t>
       </w:r>
       <w:r>
         <w:rPr>
@@ -8795,7 +8566,6 @@
       <w:r>
         <w:t xml:space="preserve"> </w:t>
       </w:r>
-      <w:proofErr w:type="gramStart"/>
       <w:r>
         <w:rPr>
           <w:b/>
@@ -8805,11 +8575,7 @@
         <w:t>FABRICATED</w:t>
       </w:r>
       <w:r>
-        <w:t xml:space="preserve">,   </w:t>
-      </w:r>
-      <w:proofErr w:type="gramEnd"/>
-      <w:r>
-        <w:t xml:space="preserve">                                                                     </w:t>
+        <w:t xml:space="preserve">,                                                                        </w:t>
       </w:r>
       <w:r>
         <w:rPr>
@@ -8958,7 +8724,6 @@
       <w:r>
         <w:t xml:space="preserve"> </w:t>
       </w:r>
-      <w:proofErr w:type="gramStart"/>
       <w:r>
         <w:rPr>
           <w:b/>
@@ -8968,11 +8733,7 @@
         <w:t>FABRICATED</w:t>
       </w:r>
       <w:r>
-        <w:t xml:space="preserve">,   </w:t>
-      </w:r>
-      <w:proofErr w:type="gramEnd"/>
-      <w:r>
-        <w:t xml:space="preserve">                                                                     </w:t>
+        <w:t xml:space="preserve">,                                                                        </w:t>
       </w:r>
       <w:r>
         <w:rPr>
@@ -9121,7 +8882,6 @@
       <w:r>
         <w:t xml:space="preserve"> </w:t>
       </w:r>
-      <w:proofErr w:type="gramStart"/>
       <w:r>
         <w:rPr>
           <w:b/>
@@ -9131,11 +8891,7 @@
         <w:t>TARGETED</w:t>
       </w:r>
       <w:r>
-        <w:t xml:space="preserve">,   </w:t>
-      </w:r>
-      <w:proofErr w:type="gramEnd"/>
-      <w:r>
-        <w:t xml:space="preserve">                                                                     </w:t>
+        <w:t xml:space="preserve">,                                                                        </w:t>
       </w:r>
       <w:r>
         <w:rPr>
@@ -9284,7 +9040,6 @@
       <w:r>
         <w:t xml:space="preserve"> </w:t>
       </w:r>
-      <w:proofErr w:type="gramStart"/>
       <w:r>
         <w:rPr>
           <w:b/>
@@ -9294,11 +9049,7 @@
         <w:t>TARGETED</w:t>
       </w:r>
       <w:r>
-        <w:t xml:space="preserve">,   </w:t>
-      </w:r>
-      <w:proofErr w:type="gramEnd"/>
-      <w:r>
-        <w:t xml:space="preserve">                                               </w:t>
+        <w:t xml:space="preserve">,                                                  </w:t>
       </w:r>
       <w:r>
         <w:rPr>
@@ -9447,7 +9198,6 @@
       <w:r>
         <w:t xml:space="preserve"> </w:t>
       </w:r>
-      <w:proofErr w:type="gramStart"/>
       <w:r>
         <w:rPr>
           <w:b/>
@@ -9457,11 +9207,7 @@
         <w:t>TARGETED</w:t>
       </w:r>
       <w:r>
-        <w:t xml:space="preserve">,   </w:t>
-      </w:r>
-      <w:proofErr w:type="gramEnd"/>
-      <w:r>
-        <w:t xml:space="preserve">                                                                     </w:t>
+        <w:t xml:space="preserve">,                                                                        </w:t>
       </w:r>
       <w:r>
         <w:rPr>
@@ -9768,7 +9514,6 @@
       <w:r>
         <w:t xml:space="preserve"> </w:t>
       </w:r>
-      <w:proofErr w:type="gramStart"/>
       <w:r>
         <w:rPr>
           <w:b/>
@@ -9778,11 +9523,7 @@
         <w:t>MANUFACTURED</w:t>
       </w:r>
       <w:r>
-        <w:t xml:space="preserve">,   </w:t>
-      </w:r>
-      <w:proofErr w:type="gramEnd"/>
-      <w:r>
-        <w:t xml:space="preserve">                                                                     </w:t>
+        <w:t xml:space="preserve">,                                                                        </w:t>
       </w:r>
       <w:r>
         <w:rPr>
@@ -9931,7 +9672,6 @@
       <w:r>
         <w:t xml:space="preserve"> </w:t>
       </w:r>
-      <w:proofErr w:type="gramStart"/>
       <w:r>
         <w:rPr>
           <w:b/>
@@ -9941,11 +9681,7 @@
         <w:t>MANUFACTURED</w:t>
       </w:r>
       <w:r>
-        <w:t xml:space="preserve">,   </w:t>
-      </w:r>
-      <w:proofErr w:type="gramEnd"/>
-      <w:r>
-        <w:t xml:space="preserve">                                                                     </w:t>
+        <w:t xml:space="preserve">,                                                                        </w:t>
       </w:r>
       <w:r>
         <w:rPr>
@@ -10727,7 +10463,6 @@
       <w:r>
         <w:t xml:space="preserve"> </w:t>
       </w:r>
-      <w:proofErr w:type="gramStart"/>
       <w:r>
         <w:rPr>
           <w:b/>
@@ -10737,11 +10472,7 @@
         <w:t>AGGREGATED</w:t>
       </w:r>
       <w:r>
-        <w:t xml:space="preserve">,   </w:t>
-      </w:r>
-      <w:proofErr w:type="gramEnd"/>
-      <w:r>
-        <w:t xml:space="preserve">                                                                     </w:t>
+        <w:t xml:space="preserve">,                                                                        </w:t>
       </w:r>
       <w:r>
         <w:rPr>
@@ -10890,7 +10621,6 @@
       <w:r>
         <w:t xml:space="preserve"> </w:t>
       </w:r>
-      <w:proofErr w:type="gramStart"/>
       <w:r>
         <w:rPr>
           <w:b/>
@@ -10900,11 +10630,7 @@
         <w:t>AGGREGATED</w:t>
       </w:r>
       <w:r>
-        <w:t xml:space="preserve">,   </w:t>
-      </w:r>
-      <w:proofErr w:type="gramEnd"/>
-      <w:r>
-        <w:t xml:space="preserve">                                                                     </w:t>
+        <w:t xml:space="preserve">,                                                                        </w:t>
       </w:r>
       <w:r>
         <w:rPr>
@@ -11053,7 +10779,6 @@
       <w:r>
         <w:t xml:space="preserve"> </w:t>
       </w:r>
-      <w:proofErr w:type="gramStart"/>
       <w:r>
         <w:rPr>
           <w:b/>
@@ -11063,11 +10788,7 @@
         <w:t>MISUSED</w:t>
       </w:r>
       <w:r>
-        <w:t xml:space="preserve">,   </w:t>
-      </w:r>
-      <w:proofErr w:type="gramEnd"/>
-      <w:r>
-        <w:t xml:space="preserve">                                                                       </w:t>
+        <w:t xml:space="preserve">,                                                                          </w:t>
       </w:r>
       <w:r>
         <w:rPr>
@@ -11216,7 +10937,6 @@
       <w:r>
         <w:t xml:space="preserve"> </w:t>
       </w:r>
-      <w:proofErr w:type="gramStart"/>
       <w:r>
         <w:rPr>
           <w:b/>
@@ -11226,11 +10946,7 @@
         <w:t>MISUSED</w:t>
       </w:r>
       <w:r>
-        <w:t xml:space="preserve">,   </w:t>
-      </w:r>
-      <w:proofErr w:type="gramEnd"/>
-      <w:r>
-        <w:t xml:space="preserve">                                                                     </w:t>
+        <w:t xml:space="preserve">,                                                                        </w:t>
       </w:r>
       <w:r>
         <w:rPr>
@@ -11379,7 +11095,6 @@
       <w:r>
         <w:t xml:space="preserve"> </w:t>
       </w:r>
-      <w:proofErr w:type="gramStart"/>
       <w:r>
         <w:rPr>
           <w:b/>
@@ -11389,11 +11104,7 @@
         <w:t>MISUSED</w:t>
       </w:r>
       <w:r>
-        <w:t xml:space="preserve">,   </w:t>
-      </w:r>
-      <w:proofErr w:type="gramEnd"/>
-      <w:r>
-        <w:t xml:space="preserve">                                                                     </w:t>
+        <w:t xml:space="preserve">,                                                                        </w:t>
       </w:r>
       <w:r>
         <w:rPr>
@@ -11542,7 +11253,6 @@
       <w:r>
         <w:t xml:space="preserve"> </w:t>
       </w:r>
-      <w:proofErr w:type="gramStart"/>
       <w:r>
         <w:rPr>
           <w:b/>
@@ -11552,11 +11262,7 @@
         <w:t>MISUSED</w:t>
       </w:r>
       <w:r>
-        <w:t xml:space="preserve">,   </w:t>
-      </w:r>
-      <w:proofErr w:type="gramEnd"/>
-      <w:r>
-        <w:t xml:space="preserve">                                                                     </w:t>
+        <w:t xml:space="preserve">,                                                                        </w:t>
       </w:r>
       <w:r>
         <w:rPr>
@@ -11705,7 +11411,6 @@
       <w:r>
         <w:t xml:space="preserve"> </w:t>
       </w:r>
-      <w:proofErr w:type="gramStart"/>
       <w:r>
         <w:rPr>
           <w:b/>
@@ -11715,11 +11420,7 @@
         <w:t>MISHANDLED</w:t>
       </w:r>
       <w:r>
-        <w:t xml:space="preserve">,   </w:t>
-      </w:r>
-      <w:proofErr w:type="gramEnd"/>
-      <w:r>
-        <w:t xml:space="preserve">                                                                     </w:t>
+        <w:t xml:space="preserve">,                                                                        </w:t>
       </w:r>
       <w:r>
         <w:rPr>
@@ -11869,7 +11570,6 @@
       <w:r>
         <w:t xml:space="preserve"> </w:t>
       </w:r>
-      <w:proofErr w:type="gramStart"/>
       <w:r>
         <w:rPr>
           <w:b/>
@@ -11879,11 +11579,7 @@
         <w:t>MISHANDLED</w:t>
       </w:r>
       <w:r>
-        <w:t xml:space="preserve">,   </w:t>
-      </w:r>
-      <w:proofErr w:type="gramEnd"/>
-      <w:r>
-        <w:t xml:space="preserve">                                                                     </w:t>
+        <w:t xml:space="preserve">,                                                                        </w:t>
       </w:r>
       <w:r>
         <w:rPr>
@@ -12032,7 +11728,6 @@
       <w:r>
         <w:t xml:space="preserve"> </w:t>
       </w:r>
-      <w:proofErr w:type="gramStart"/>
       <w:r>
         <w:rPr>
           <w:b/>
@@ -12042,11 +11737,7 @@
         <w:t>MISHANDLED</w:t>
       </w:r>
       <w:r>
-        <w:t xml:space="preserve">,   </w:t>
-      </w:r>
-      <w:proofErr w:type="gramEnd"/>
-      <w:r>
-        <w:t xml:space="preserve">                                                                     </w:t>
+        <w:t xml:space="preserve">,                                                                        </w:t>
       </w:r>
       <w:r>
         <w:rPr>
@@ -12195,7 +11886,6 @@
       <w:r>
         <w:t xml:space="preserve"> </w:t>
       </w:r>
-      <w:proofErr w:type="gramStart"/>
       <w:r>
         <w:rPr>
           <w:b/>
@@ -12205,11 +11895,7 @@
         <w:t>MISHANDLED</w:t>
       </w:r>
       <w:r>
-        <w:t xml:space="preserve">,   </w:t>
-      </w:r>
-      <w:proofErr w:type="gramEnd"/>
-      <w:r>
-        <w:t xml:space="preserve">                                                                     </w:t>
+        <w:t xml:space="preserve">,                                                                        </w:t>
       </w:r>
       <w:r>
         <w:rPr>
@@ -12375,7 +12061,6 @@
       <w:r>
         <w:t xml:space="preserve"> </w:t>
       </w:r>
-      <w:proofErr w:type="gramStart"/>
       <w:r>
         <w:rPr>
           <w:b/>
@@ -12385,11 +12070,7 @@
         <w:t>INJECTED</w:t>
       </w:r>
       <w:r>
-        <w:t xml:space="preserve">,   </w:t>
-      </w:r>
-      <w:proofErr w:type="gramEnd"/>
-      <w:r>
-        <w:t xml:space="preserve">                                                                     </w:t>
+        <w:t xml:space="preserve">,                                                                        </w:t>
       </w:r>
       <w:r>
         <w:rPr>
@@ -12549,7 +12230,6 @@
       <w:r>
         <w:t xml:space="preserve"> </w:t>
       </w:r>
-      <w:proofErr w:type="gramStart"/>
       <w:r>
         <w:rPr>
           <w:b/>
@@ -12559,11 +12239,7 @@
         <w:t>INJECTED</w:t>
       </w:r>
       <w:r>
-        <w:t xml:space="preserve">,   </w:t>
-      </w:r>
-      <w:proofErr w:type="gramEnd"/>
-      <w:r>
-        <w:t xml:space="preserve">                                                                     </w:t>
+        <w:t xml:space="preserve">,                                                                        </w:t>
       </w:r>
       <w:r>
         <w:rPr>
@@ -12723,7 +12399,6 @@
       <w:r>
         <w:t xml:space="preserve"> </w:t>
       </w:r>
-      <w:proofErr w:type="gramStart"/>
       <w:r>
         <w:rPr>
           <w:b/>
@@ -12733,11 +12408,7 @@
         <w:t>INJECTED</w:t>
       </w:r>
       <w:r>
-        <w:t xml:space="preserve">,   </w:t>
-      </w:r>
-      <w:proofErr w:type="gramEnd"/>
-      <w:r>
-        <w:t xml:space="preserve">                                                                     </w:t>
+        <w:t xml:space="preserve">,                                                                        </w:t>
       </w:r>
       <w:r>
         <w:rPr>
@@ -12897,7 +12568,6 @@
       <w:r>
         <w:t xml:space="preserve"> </w:t>
       </w:r>
-      <w:proofErr w:type="gramStart"/>
       <w:r>
         <w:rPr>
           <w:b/>
@@ -12907,11 +12577,7 @@
         <w:t>INJECTED</w:t>
       </w:r>
       <w:r>
-        <w:t xml:space="preserve">,   </w:t>
-      </w:r>
-      <w:proofErr w:type="gramEnd"/>
-      <w:r>
-        <w:t xml:space="preserve">                                                                     </w:t>
+        <w:t xml:space="preserve">,                                                                        </w:t>
       </w:r>
       <w:r>
         <w:rPr>
@@ -13057,7 +12723,6 @@
       <w:r>
         <w:t xml:space="preserve"> </w:t>
       </w:r>
-      <w:proofErr w:type="gramStart"/>
       <w:r>
         <w:rPr>
           <w:b/>
@@ -13067,11 +12732,7 @@
         <w:t>OCCURS</w:t>
       </w:r>
       <w:r>
-        <w:t xml:space="preserve">,   </w:t>
-      </w:r>
-      <w:proofErr w:type="gramEnd"/>
-      <w:r>
-        <w:t xml:space="preserve">                                                                     </w:t>
+        <w:t xml:space="preserve">,                                                                        </w:t>
       </w:r>
       <w:r>
         <w:rPr>
@@ -13217,7 +12878,6 @@
       <w:r>
         <w:t xml:space="preserve"> </w:t>
       </w:r>
-      <w:proofErr w:type="gramStart"/>
       <w:r>
         <w:rPr>
           <w:b/>
@@ -13227,11 +12887,7 @@
         <w:t>OCCURS</w:t>
       </w:r>
       <w:r>
-        <w:t xml:space="preserve">,   </w:t>
-      </w:r>
-      <w:proofErr w:type="gramEnd"/>
-      <w:r>
-        <w:t xml:space="preserve">                                                                     </w:t>
+        <w:t xml:space="preserve">,                                                                        </w:t>
       </w:r>
       <w:r>
         <w:rPr>
@@ -13378,7 +13034,6 @@
       <w:r>
         <w:t xml:space="preserve"> </w:t>
       </w:r>
-      <w:proofErr w:type="gramStart"/>
       <w:r>
         <w:rPr>
           <w:b/>
@@ -13388,11 +13043,7 @@
         <w:t>OCCURS</w:t>
       </w:r>
       <w:r>
-        <w:t xml:space="preserve">,   </w:t>
-      </w:r>
-      <w:proofErr w:type="gramEnd"/>
-      <w:r>
-        <w:t xml:space="preserve">                                                                     </w:t>
+        <w:t xml:space="preserve">,                                                                        </w:t>
       </w:r>
       <w:r>
         <w:rPr>
@@ -13538,7 +13189,6 @@
       <w:r>
         <w:t xml:space="preserve"> </w:t>
       </w:r>
-      <w:proofErr w:type="gramStart"/>
       <w:r>
         <w:rPr>
           <w:b/>
@@ -13548,11 +13198,707 @@
         <w:t>OCCURS</w:t>
       </w:r>
       <w:r>
-        <w:t xml:space="preserve">,   </w:t>
-      </w:r>
-      <w:proofErr w:type="gramEnd"/>
-      <w:r>
-        <w:t xml:space="preserve">                                                                     </w:t>
+        <w:t xml:space="preserve">,                                                                        </w:t>
+      </w:r>
+      <w:r>
+        <w:rPr>
+          <w:b/>
+          <w:bCs/>
+          <w:color w:val="00B0F0"/>
+        </w:rPr>
+        <w:t>IMPLICITLY-EXPLICITLY GLOBALLY VIRULENTLY DEFINED</w:t>
+      </w:r>
+      <w:r>
+        <w:t>.</w:t>
+      </w:r>
+    </w:p>
+    <w:p>
+      <w:pPr>
+        <w:ind w:left="360" w:hanging="360"/>
+        <w:jc w:val="both"/>
+      </w:pPr>
+      <w:r>
+        <w:rPr>
+          <w:u w:val="single"/>
+        </w:rPr>
+        <w:t xml:space="preserve">GENERALLY </w:t>
+      </w:r>
+      <w:r>
+        <w:rPr>
+          <w:u w:val="single"/>
+        </w:rPr>
+        <w:t xml:space="preserve">AUTONOMOUS </w:t>
+      </w:r>
+      <w:r>
+        <w:rPr>
+          <w:u w:val="single"/>
+        </w:rPr>
+        <w:t xml:space="preserve">IDEAINT </w:t>
+      </w:r>
+      <w:r>
+        <w:rPr>
+          <w:u w:val="single"/>
+        </w:rPr>
+        <w:t>SWAP</w:t>
+      </w:r>
+      <w:r>
+        <w:rPr>
+          <w:u w:val="single"/>
+        </w:rPr>
+        <w:t xml:space="preserve"> PREVENTION</w:t>
+      </w:r>
+      <w:r>
+        <w:rPr>
+          <w:u w:val="single"/>
+        </w:rPr>
+        <w:t xml:space="preserve"> SECURITY </w:t>
+      </w:r>
+      <w:r>
+        <w:rPr>
+          <w:u w:val="single"/>
+        </w:rPr>
+        <w:t xml:space="preserve">PROTECTIVE </w:t>
+      </w:r>
+      <w:r>
+        <w:rPr>
+          <w:u w:val="single"/>
+        </w:rPr>
+        <w:t>SYSTEMS</w:t>
+      </w:r>
+      <w:r>
+        <w:t xml:space="preserve"> (</w:t>
+      </w:r>
+      <w:r>
+        <w:rPr>
+          <w:b/>
+          <w:bCs/>
+        </w:rPr>
+        <w:t>20</w:t>
+      </w:r>
+      <w:r>
+        <w:rPr>
+          <w:b/>
+          <w:bCs/>
+        </w:rPr>
+        <w:t>23</w:t>
+      </w:r>
+      <w:r>
+        <w:t>)</w:t>
+      </w:r>
+      <w:r>
+        <w:t xml:space="preserve"> – </w:t>
+      </w:r>
+      <w:r>
+        <w:rPr>
+          <w:b/>
+          <w:bCs/>
+          <w:color w:val="7030A0"/>
+        </w:rPr>
+        <w:t>ENSURES</w:t>
+      </w:r>
+      <w:r>
+        <w:t xml:space="preserve"> </w:t>
+      </w:r>
+      <w:r>
+        <w:rPr>
+          <w:b/>
+          <w:bCs/>
+          <w:color w:val="92D050"/>
+        </w:rPr>
+        <w:t>THAT</w:t>
+      </w:r>
+      <w:r>
+        <w:t xml:space="preserve"> </w:t>
+      </w:r>
+      <w:r>
+        <w:rPr>
+          <w:b/>
+          <w:bCs/>
+          <w:color w:val="FF0000"/>
+        </w:rPr>
+        <w:t xml:space="preserve">ANY </w:t>
+      </w:r>
+      <w:r>
+        <w:rPr>
+          <w:b/>
+          <w:bCs/>
+          <w:color w:val="FF0000"/>
+        </w:rPr>
+        <w:t>IDEA</w:t>
+      </w:r>
+      <w:r>
+        <w:rPr>
+          <w:b/>
+          <w:bCs/>
+          <w:color w:val="FF0000"/>
+        </w:rPr>
+        <w:t>IN</w:t>
+      </w:r>
+      <w:r>
+        <w:rPr>
+          <w:b/>
+          <w:bCs/>
+          <w:color w:val="FF0000"/>
+        </w:rPr>
+        <w:t xml:space="preserve">T </w:t>
+      </w:r>
+      <w:r>
+        <w:rPr>
+          <w:b/>
+          <w:bCs/>
+          <w:color w:val="FF0000"/>
+        </w:rPr>
+        <w:t>SWAP</w:t>
+      </w:r>
+      <w:r>
+        <w:t xml:space="preserve"> </w:t>
+      </w:r>
+      <w:r>
+        <w:rPr>
+          <w:b/>
+          <w:bCs/>
+          <w:color w:val="C00000"/>
+        </w:rPr>
+        <w:t>NEVER</w:t>
+      </w:r>
+      <w:r>
+        <w:t xml:space="preserve"> </w:t>
+      </w:r>
+      <w:r>
+        <w:rPr>
+          <w:b/>
+          <w:bCs/>
+          <w:color w:val="7030A0"/>
+        </w:rPr>
+        <w:t>OCCURS</w:t>
+      </w:r>
+      <w:r>
+        <w:t xml:space="preserve">,                                                                        </w:t>
+      </w:r>
+      <w:r>
+        <w:rPr>
+          <w:b/>
+          <w:bCs/>
+          <w:color w:val="00B0F0"/>
+        </w:rPr>
+        <w:t>IMPLICITLY-EXPLICITLY GLOBALLY VIRULENTLY DEFINED</w:t>
+      </w:r>
+      <w:r>
+        <w:t>.</w:t>
+      </w:r>
+    </w:p>
+    <w:p>
+      <w:pPr>
+        <w:ind w:left="360" w:hanging="360"/>
+        <w:jc w:val="both"/>
+      </w:pPr>
+      <w:r>
+        <w:rPr>
+          <w:u w:val="single"/>
+        </w:rPr>
+        <w:t xml:space="preserve">GENERALLY </w:t>
+      </w:r>
+      <w:r>
+        <w:rPr>
+          <w:u w:val="single"/>
+        </w:rPr>
+        <w:t xml:space="preserve">AUTONOMOUS </w:t>
+      </w:r>
+      <w:r>
+        <w:rPr>
+          <w:u w:val="single"/>
+        </w:rPr>
+        <w:t xml:space="preserve">THOUGHTINT </w:t>
+      </w:r>
+      <w:r>
+        <w:rPr>
+          <w:u w:val="single"/>
+        </w:rPr>
+        <w:t>SWAP</w:t>
+      </w:r>
+      <w:r>
+        <w:rPr>
+          <w:u w:val="single"/>
+        </w:rPr>
+        <w:t xml:space="preserve"> PREVENTION</w:t>
+      </w:r>
+      <w:r>
+        <w:rPr>
+          <w:u w:val="single"/>
+        </w:rPr>
+        <w:t xml:space="preserve"> SECURITY </w:t>
+      </w:r>
+      <w:r>
+        <w:rPr>
+          <w:u w:val="single"/>
+        </w:rPr>
+        <w:t xml:space="preserve">PROTECTIVE </w:t>
+      </w:r>
+      <w:r>
+        <w:rPr>
+          <w:u w:val="single"/>
+        </w:rPr>
+        <w:t>SYSTEMS</w:t>
+      </w:r>
+      <w:r>
+        <w:t xml:space="preserve"> (</w:t>
+      </w:r>
+      <w:r>
+        <w:rPr>
+          <w:b/>
+          <w:bCs/>
+        </w:rPr>
+        <w:t>20</w:t>
+      </w:r>
+      <w:r>
+        <w:rPr>
+          <w:b/>
+          <w:bCs/>
+        </w:rPr>
+        <w:t>23</w:t>
+      </w:r>
+      <w:r>
+        <w:t>)</w:t>
+      </w:r>
+      <w:r>
+        <w:t xml:space="preserve"> – </w:t>
+      </w:r>
+      <w:r>
+        <w:rPr>
+          <w:b/>
+          <w:bCs/>
+          <w:color w:val="7030A0"/>
+        </w:rPr>
+        <w:t>ENSURES</w:t>
+      </w:r>
+      <w:r>
+        <w:t xml:space="preserve"> </w:t>
+      </w:r>
+      <w:r>
+        <w:rPr>
+          <w:b/>
+          <w:bCs/>
+          <w:color w:val="92D050"/>
+        </w:rPr>
+        <w:t>THAT</w:t>
+      </w:r>
+      <w:r>
+        <w:t xml:space="preserve"> </w:t>
+      </w:r>
+      <w:r>
+        <w:rPr>
+          <w:b/>
+          <w:bCs/>
+          <w:color w:val="FF0000"/>
+        </w:rPr>
+        <w:t xml:space="preserve">ANY </w:t>
+      </w:r>
+      <w:r>
+        <w:rPr>
+          <w:b/>
+          <w:bCs/>
+          <w:color w:val="FF0000"/>
+        </w:rPr>
+        <w:t>THOUGHT</w:t>
+      </w:r>
+      <w:r>
+        <w:rPr>
+          <w:b/>
+          <w:bCs/>
+          <w:color w:val="FF0000"/>
+        </w:rPr>
+        <w:t>IN</w:t>
+      </w:r>
+      <w:r>
+        <w:rPr>
+          <w:b/>
+          <w:bCs/>
+          <w:color w:val="FF0000"/>
+        </w:rPr>
+        <w:t xml:space="preserve">T </w:t>
+      </w:r>
+      <w:r>
+        <w:rPr>
+          <w:b/>
+          <w:bCs/>
+          <w:color w:val="FF0000"/>
+        </w:rPr>
+        <w:t>SWAP</w:t>
+      </w:r>
+      <w:r>
+        <w:t xml:space="preserve"> </w:t>
+      </w:r>
+      <w:r>
+        <w:rPr>
+          <w:b/>
+          <w:bCs/>
+          <w:color w:val="C00000"/>
+        </w:rPr>
+        <w:t>NEVER</w:t>
+      </w:r>
+      <w:r>
+        <w:t xml:space="preserve"> </w:t>
+      </w:r>
+      <w:r>
+        <w:rPr>
+          <w:b/>
+          <w:bCs/>
+          <w:color w:val="7030A0"/>
+        </w:rPr>
+        <w:t>OCCURS</w:t>
+      </w:r>
+      <w:r>
+        <w:t xml:space="preserve">,                                                                        </w:t>
+      </w:r>
+      <w:r>
+        <w:rPr>
+          <w:b/>
+          <w:bCs/>
+          <w:color w:val="00B0F0"/>
+        </w:rPr>
+        <w:t>IMPLICITLY-EXPLICITLY GLOBALLY VIRULENTLY DEFINED</w:t>
+      </w:r>
+      <w:r>
+        <w:t>.</w:t>
+      </w:r>
+    </w:p>
+    <w:p>
+      <w:pPr>
+        <w:ind w:left="360" w:hanging="360"/>
+        <w:jc w:val="both"/>
+      </w:pPr>
+      <w:r>
+        <w:rPr>
+          <w:u w:val="single"/>
+        </w:rPr>
+        <w:t xml:space="preserve">GENERALLY </w:t>
+      </w:r>
+      <w:r>
+        <w:rPr>
+          <w:u w:val="single"/>
+        </w:rPr>
+        <w:t xml:space="preserve">AUTONOMOUS </w:t>
+      </w:r>
+      <w:r>
+        <w:rPr>
+          <w:u w:val="single"/>
+        </w:rPr>
+        <w:t xml:space="preserve">MINDINT </w:t>
+      </w:r>
+      <w:r>
+        <w:rPr>
+          <w:u w:val="single"/>
+        </w:rPr>
+        <w:t>SWAP</w:t>
+      </w:r>
+      <w:r>
+        <w:rPr>
+          <w:u w:val="single"/>
+        </w:rPr>
+        <w:t xml:space="preserve"> PREVENTION</w:t>
+      </w:r>
+      <w:r>
+        <w:rPr>
+          <w:u w:val="single"/>
+        </w:rPr>
+        <w:t xml:space="preserve"> SECURITY </w:t>
+      </w:r>
+      <w:r>
+        <w:rPr>
+          <w:u w:val="single"/>
+        </w:rPr>
+        <w:t xml:space="preserve">PROTECTIVE </w:t>
+      </w:r>
+      <w:r>
+        <w:rPr>
+          <w:u w:val="single"/>
+        </w:rPr>
+        <w:t>SYSTEMS</w:t>
+      </w:r>
+      <w:r>
+        <w:t xml:space="preserve"> (</w:t>
+      </w:r>
+      <w:r>
+        <w:rPr>
+          <w:b/>
+          <w:bCs/>
+        </w:rPr>
+        <w:t>20</w:t>
+      </w:r>
+      <w:r>
+        <w:rPr>
+          <w:b/>
+          <w:bCs/>
+        </w:rPr>
+        <w:t>23</w:t>
+      </w:r>
+      <w:r>
+        <w:t>)</w:t>
+      </w:r>
+      <w:r>
+        <w:t xml:space="preserve"> – </w:t>
+      </w:r>
+      <w:r>
+        <w:rPr>
+          <w:b/>
+          <w:bCs/>
+          <w:color w:val="7030A0"/>
+        </w:rPr>
+        <w:t>ENSURES</w:t>
+      </w:r>
+      <w:r>
+        <w:t xml:space="preserve"> </w:t>
+      </w:r>
+      <w:r>
+        <w:rPr>
+          <w:b/>
+          <w:bCs/>
+          <w:color w:val="92D050"/>
+        </w:rPr>
+        <w:t>THAT</w:t>
+      </w:r>
+      <w:r>
+        <w:t xml:space="preserve"> </w:t>
+      </w:r>
+      <w:r>
+        <w:rPr>
+          <w:b/>
+          <w:bCs/>
+          <w:color w:val="FF0000"/>
+        </w:rPr>
+        <w:t xml:space="preserve">ANY </w:t>
+      </w:r>
+      <w:r>
+        <w:rPr>
+          <w:b/>
+          <w:bCs/>
+          <w:color w:val="FF0000"/>
+        </w:rPr>
+        <w:t>MIND</w:t>
+      </w:r>
+      <w:r>
+        <w:rPr>
+          <w:b/>
+          <w:bCs/>
+          <w:color w:val="FF0000"/>
+        </w:rPr>
+        <w:t>IN</w:t>
+      </w:r>
+      <w:r>
+        <w:rPr>
+          <w:b/>
+          <w:bCs/>
+          <w:color w:val="FF0000"/>
+        </w:rPr>
+        <w:t xml:space="preserve">T </w:t>
+      </w:r>
+      <w:r>
+        <w:rPr>
+          <w:b/>
+          <w:bCs/>
+          <w:color w:val="FF0000"/>
+        </w:rPr>
+        <w:t>SWAP</w:t>
+      </w:r>
+      <w:r>
+        <w:t xml:space="preserve"> </w:t>
+      </w:r>
+      <w:r>
+        <w:rPr>
+          <w:b/>
+          <w:bCs/>
+          <w:color w:val="C00000"/>
+        </w:rPr>
+        <w:t>NEVER</w:t>
+      </w:r>
+      <w:r>
+        <w:t xml:space="preserve"> </w:t>
+      </w:r>
+      <w:r>
+        <w:rPr>
+          <w:b/>
+          <w:bCs/>
+          <w:color w:val="7030A0"/>
+        </w:rPr>
+        <w:t>OCCURS</w:t>
+      </w:r>
+      <w:r>
+        <w:t xml:space="preserve">,                                                                        </w:t>
+      </w:r>
+      <w:r>
+        <w:rPr>
+          <w:b/>
+          <w:bCs/>
+          <w:color w:val="00B0F0"/>
+        </w:rPr>
+        <w:t>IMPLICITLY-EXPLICITLY GLOBALLY VIRULENTLY DEFINED</w:t>
+      </w:r>
+      <w:r>
+        <w:t>.</w:t>
+      </w:r>
+    </w:p>
+    <w:p>
+      <w:pPr>
+        <w:ind w:left="360" w:hanging="360"/>
+        <w:jc w:val="both"/>
+      </w:pPr>
+      <w:r>
+        <w:rPr>
+          <w:u w:val="single"/>
+        </w:rPr>
+        <w:t xml:space="preserve">GENERALLY </w:t>
+      </w:r>
+      <w:r>
+        <w:rPr>
+          <w:u w:val="single"/>
+        </w:rPr>
+        <w:t xml:space="preserve">AUTONOMOUS </w:t>
+      </w:r>
+      <w:r>
+        <w:rPr>
+          <w:u w:val="single"/>
+        </w:rPr>
+        <w:t xml:space="preserve">BRAININT </w:t>
+      </w:r>
+      <w:r>
+        <w:rPr>
+          <w:u w:val="single"/>
+        </w:rPr>
+        <w:t>SWAP</w:t>
+      </w:r>
+      <w:r>
+        <w:rPr>
+          <w:u w:val="single"/>
+        </w:rPr>
+        <w:t xml:space="preserve"> PREVENTION</w:t>
+      </w:r>
+      <w:r>
+        <w:rPr>
+          <w:u w:val="single"/>
+        </w:rPr>
+        <w:t xml:space="preserve"> SECURITY </w:t>
+      </w:r>
+      <w:r>
+        <w:rPr>
+          <w:u w:val="single"/>
+        </w:rPr>
+        <w:t xml:space="preserve">PROTECTIVE </w:t>
+      </w:r>
+      <w:r>
+        <w:rPr>
+          <w:u w:val="single"/>
+        </w:rPr>
+        <w:t>SYSTEMS</w:t>
+      </w:r>
+      <w:r>
+        <w:t xml:space="preserve"> (</w:t>
+      </w:r>
+      <w:r>
+        <w:rPr>
+          <w:b/>
+          <w:bCs/>
+        </w:rPr>
+        <w:t>20</w:t>
+      </w:r>
+      <w:r>
+        <w:rPr>
+          <w:b/>
+          <w:bCs/>
+        </w:rPr>
+        <w:t>23</w:t>
+      </w:r>
+      <w:r>
+        <w:t>)</w:t>
+      </w:r>
+      <w:r>
+        <w:t xml:space="preserve"> – </w:t>
+      </w:r>
+      <w:r>
+        <w:rPr>
+          <w:b/>
+          <w:bCs/>
+          <w:color w:val="7030A0"/>
+        </w:rPr>
+        <w:t>ENSURES</w:t>
+      </w:r>
+      <w:r>
+        <w:t xml:space="preserve"> </w:t>
+      </w:r>
+      <w:r>
+        <w:rPr>
+          <w:b/>
+          <w:bCs/>
+          <w:color w:val="92D050"/>
+        </w:rPr>
+        <w:t>THAT</w:t>
+      </w:r>
+      <w:r>
+        <w:t xml:space="preserve"> </w:t>
+      </w:r>
+      <w:r>
+        <w:rPr>
+          <w:b/>
+          <w:bCs/>
+          <w:color w:val="FF0000"/>
+        </w:rPr>
+        <w:t xml:space="preserve">ANY </w:t>
+      </w:r>
+      <w:r>
+        <w:rPr>
+          <w:b/>
+          <w:bCs/>
+          <w:color w:val="FF0000"/>
+        </w:rPr>
+        <w:t>BRAIN</w:t>
+      </w:r>
+      <w:r>
+        <w:rPr>
+          <w:b/>
+          <w:bCs/>
+          <w:color w:val="FF0000"/>
+        </w:rPr>
+        <w:t>IN</w:t>
+      </w:r>
+      <w:r>
+        <w:rPr>
+          <w:b/>
+          <w:bCs/>
+          <w:color w:val="FF0000"/>
+        </w:rPr>
+        <w:t xml:space="preserve">T </w:t>
+      </w:r>
+      <w:r>
+        <w:rPr>
+          <w:b/>
+          <w:bCs/>
+          <w:color w:val="FF0000"/>
+        </w:rPr>
+        <w:t>SWAP</w:t>
+      </w:r>
+      <w:r>
+        <w:t xml:space="preserve"> </w:t>
+      </w:r>
+      <w:r>
+        <w:rPr>
+          <w:b/>
+          <w:bCs/>
+          <w:color w:val="C00000"/>
+        </w:rPr>
+        <w:t>NEVER</w:t>
+      </w:r>
+      <w:r>
+        <w:t xml:space="preserve"> </w:t>
+      </w:r>
+      <w:r>
+        <w:rPr>
+          <w:b/>
+          <w:bCs/>
+          <w:color w:val="7030A0"/>
+        </w:rPr>
+        <w:t>OCCURS</w:t>
+      </w:r>
+      <w:r>
+        <w:t xml:space="preserve">,                                                                        </w:t>
       </w:r>
       <w:r>
         <w:rPr>
@@ -13589,7 +13935,7 @@
 </file>
 
 <file path=word/endnotes.xml><?xml version="1.0" encoding="utf-8"?>
-<w:endnotes xmlns:wpc="http://schemas.microsoft.com/office/word/2010/wordprocessingCanvas" xmlns:cx="http://schemas.microsoft.com/office/drawing/2014/chartex" xmlns:cx1="http://schemas.microsoft.com/office/drawing/2015/9/8/chartex" xmlns:cx2="http://schemas.microsoft.com/office/drawing/2015/10/21/chartex" xmlns:cx3="http://schemas.microsoft.com/office/drawing/2016/5/9/chartex" xmlns:cx4="http://schemas.microsoft.com/office/drawing/2016/5/10/chartex" xmlns:cx5="http://schemas.microsoft.com/office/drawing/2016/5/11/chartex" xmlns:cx6="http://schemas.microsoft.com/office/drawing/2016/5/12/chartex" xmlns:cx7="http://schemas.microsoft.com/office/drawing/2016/5/13/chartex" xmlns:cx8="http://schemas.microsoft.com/office/drawing/2016/5/14/chartex" xmlns:mc="http://schemas.openxmlformats.org/markup-compatibility/2006" xmlns:aink="http://schemas.microsoft.com/office/drawing/2016/ink" xmlns:am3d="http://schemas.microsoft.com/office/drawing/2017/model3d" xmlns:o="urn:schemas-microsoft-com:office:office" xmlns:oel="http://schemas.microsoft.com/office/2019/extlst" xmlns:r="http://schemas.openxmlformats.org/officeDocument/2006/relationships" xmlns:m="http://schemas.openxmlformats.org/officeDocument/2006/math" xmlns:v="urn:schemas-microsoft-com:vml" xmlns:wp14="http://schemas.microsoft.com/office/word/2010/wordprocessingDrawing" xmlns:wp="http://schemas.openxmlformats.org/drawingml/2006/wordprocessingDrawing" xmlns:w10="urn:schemas-microsoft-com:office:word" xmlns:w="http://schemas.openxmlformats.org/wordprocessingml/2006/main" xmlns:w14="http://schemas.microsoft.com/office/word/2010/wordml" xmlns:w15="http://schemas.microsoft.com/office/word/2012/wordml" xmlns:w16cex="http://schemas.microsoft.com/office/word/2018/wordml/cex" xmlns:w16cid="http://schemas.microsoft.com/office/word/2016/wordml/cid" xmlns:w16="http://schemas.microsoft.com/office/word/2018/wordml" xmlns:w16du="http://schemas.microsoft.com/office/word/2023/wordml/word16du" xmlns:w16sdtdh="http://schemas.microsoft.com/office/word/2020/wordml/sdtdatahash" xmlns:w16se="http://schemas.microsoft.com/office/word/2015/wordml/symex" xmlns:wpg="http://schemas.microsoft.com/office/word/2010/wordprocessingGroup" xmlns:wpi="http://schemas.microsoft.com/office/word/2010/wordprocessingInk" xmlns:wne="http://schemas.microsoft.com/office/word/2006/wordml" xmlns:wps="http://schemas.microsoft.com/office/word/2010/wordprocessingShape" mc:Ignorable="w14 w15 w16se w16cid w16 w16cex w16sdtdh wp14">
+<w:endnotes xmlns:wpc="http://schemas.microsoft.com/office/word/2010/wordprocessingCanvas" xmlns:cx="http://schemas.microsoft.com/office/drawing/2014/chartex" xmlns:cx1="http://schemas.microsoft.com/office/drawing/2015/9/8/chartex" xmlns:cx2="http://schemas.microsoft.com/office/drawing/2015/10/21/chartex" xmlns:cx3="http://schemas.microsoft.com/office/drawing/2016/5/9/chartex" xmlns:cx4="http://schemas.microsoft.com/office/drawing/2016/5/10/chartex" xmlns:cx5="http://schemas.microsoft.com/office/drawing/2016/5/11/chartex" xmlns:cx6="http://schemas.microsoft.com/office/drawing/2016/5/12/chartex" xmlns:cx7="http://schemas.microsoft.com/office/drawing/2016/5/13/chartex" xmlns:cx8="http://schemas.microsoft.com/office/drawing/2016/5/14/chartex" xmlns:mc="http://schemas.openxmlformats.org/markup-compatibility/2006" xmlns:aink="http://schemas.microsoft.com/office/drawing/2016/ink" xmlns:am3d="http://schemas.microsoft.com/office/drawing/2017/model3d" xmlns:o="urn:schemas-microsoft-com:office:office" xmlns:oel="http://schemas.microsoft.com/office/2019/extlst" xmlns:r="http://schemas.openxmlformats.org/officeDocument/2006/relationships" xmlns:m="http://schemas.openxmlformats.org/officeDocument/2006/math" xmlns:v="urn:schemas-microsoft-com:vml" xmlns:wp14="http://schemas.microsoft.com/office/word/2010/wordprocessingDrawing" xmlns:wp="http://schemas.openxmlformats.org/drawingml/2006/wordprocessingDrawing" xmlns:w10="urn:schemas-microsoft-com:office:word" xmlns:w="http://schemas.openxmlformats.org/wordprocessingml/2006/main" xmlns:w14="http://schemas.microsoft.com/office/word/2010/wordml" xmlns:w15="http://schemas.microsoft.com/office/word/2012/wordml" xmlns:w16cex="http://schemas.microsoft.com/office/word/2018/wordml/cex" xmlns:w16cid="http://schemas.microsoft.com/office/word/2016/wordml/cid" xmlns:w16="http://schemas.microsoft.com/office/word/2018/wordml" xmlns:w16sdtdh="http://schemas.microsoft.com/office/word/2020/wordml/sdtdatahash" xmlns:w16se="http://schemas.microsoft.com/office/word/2015/wordml/symex" xmlns:wpg="http://schemas.microsoft.com/office/word/2010/wordprocessingGroup" xmlns:wpi="http://schemas.microsoft.com/office/word/2010/wordprocessingInk" xmlns:wne="http://schemas.microsoft.com/office/word/2006/wordml" xmlns:wps="http://schemas.microsoft.com/office/word/2010/wordprocessingShape" mc:Ignorable="w14 w15 w16se w16cid w16 w16cex w16sdtdh wp14">
   <w:endnote w:type="separator" w:id="-1">
     <w:p>
       <w:pPr>
@@ -13614,7 +13960,7 @@
 </file>
 
 <file path=word/footer1.xml><?xml version="1.0" encoding="utf-8"?>
-<w:ftr xmlns:wpc="http://schemas.microsoft.com/office/word/2010/wordprocessingCanvas" xmlns:cx="http://schemas.microsoft.com/office/drawing/2014/chartex" xmlns:cx1="http://schemas.microsoft.com/office/drawing/2015/9/8/chartex" xmlns:cx2="http://schemas.microsoft.com/office/drawing/2015/10/21/chartex" xmlns:cx3="http://schemas.microsoft.com/office/drawing/2016/5/9/chartex" xmlns:cx4="http://schemas.microsoft.com/office/drawing/2016/5/10/chartex" xmlns:cx5="http://schemas.microsoft.com/office/drawing/2016/5/11/chartex" xmlns:cx6="http://schemas.microsoft.com/office/drawing/2016/5/12/chartex" xmlns:cx7="http://schemas.microsoft.com/office/drawing/2016/5/13/chartex" xmlns:cx8="http://schemas.microsoft.com/office/drawing/2016/5/14/chartex" xmlns:mc="http://schemas.openxmlformats.org/markup-compatibility/2006" xmlns:aink="http://schemas.microsoft.com/office/drawing/2016/ink" xmlns:am3d="http://schemas.microsoft.com/office/drawing/2017/model3d" xmlns:o="urn:schemas-microsoft-com:office:office" xmlns:oel="http://schemas.microsoft.com/office/2019/extlst" xmlns:r="http://schemas.openxmlformats.org/officeDocument/2006/relationships" xmlns:m="http://schemas.openxmlformats.org/officeDocument/2006/math" xmlns:v="urn:schemas-microsoft-com:vml" xmlns:wp14="http://schemas.microsoft.com/office/word/2010/wordprocessingDrawing" xmlns:wp="http://schemas.openxmlformats.org/drawingml/2006/wordprocessingDrawing" xmlns:w10="urn:schemas-microsoft-com:office:word" xmlns:w="http://schemas.openxmlformats.org/wordprocessingml/2006/main" xmlns:w14="http://schemas.microsoft.com/office/word/2010/wordml" xmlns:w15="http://schemas.microsoft.com/office/word/2012/wordml" xmlns:w16cex="http://schemas.microsoft.com/office/word/2018/wordml/cex" xmlns:w16cid="http://schemas.microsoft.com/office/word/2016/wordml/cid" xmlns:w16="http://schemas.microsoft.com/office/word/2018/wordml" xmlns:w16du="http://schemas.microsoft.com/office/word/2023/wordml/word16du" xmlns:w16sdtdh="http://schemas.microsoft.com/office/word/2020/wordml/sdtdatahash" xmlns:w16se="http://schemas.microsoft.com/office/word/2015/wordml/symex" xmlns:wpg="http://schemas.microsoft.com/office/word/2010/wordprocessingGroup" xmlns:wpi="http://schemas.microsoft.com/office/word/2010/wordprocessingInk" xmlns:wne="http://schemas.microsoft.com/office/word/2006/wordml" xmlns:wps="http://schemas.microsoft.com/office/word/2010/wordprocessingShape" mc:Ignorable="w14 w15 w16se w16cid w16 w16cex w16sdtdh wp14">
+<w:ftr xmlns:wpc="http://schemas.microsoft.com/office/word/2010/wordprocessingCanvas" xmlns:cx="http://schemas.microsoft.com/office/drawing/2014/chartex" xmlns:cx1="http://schemas.microsoft.com/office/drawing/2015/9/8/chartex" xmlns:cx2="http://schemas.microsoft.com/office/drawing/2015/10/21/chartex" xmlns:cx3="http://schemas.microsoft.com/office/drawing/2016/5/9/chartex" xmlns:cx4="http://schemas.microsoft.com/office/drawing/2016/5/10/chartex" xmlns:cx5="http://schemas.microsoft.com/office/drawing/2016/5/11/chartex" xmlns:cx6="http://schemas.microsoft.com/office/drawing/2016/5/12/chartex" xmlns:cx7="http://schemas.microsoft.com/office/drawing/2016/5/13/chartex" xmlns:cx8="http://schemas.microsoft.com/office/drawing/2016/5/14/chartex" xmlns:mc="http://schemas.openxmlformats.org/markup-compatibility/2006" xmlns:aink="http://schemas.microsoft.com/office/drawing/2016/ink" xmlns:am3d="http://schemas.microsoft.com/office/drawing/2017/model3d" xmlns:o="urn:schemas-microsoft-com:office:office" xmlns:oel="http://schemas.microsoft.com/office/2019/extlst" xmlns:r="http://schemas.openxmlformats.org/officeDocument/2006/relationships" xmlns:m="http://schemas.openxmlformats.org/officeDocument/2006/math" xmlns:v="urn:schemas-microsoft-com:vml" xmlns:wp14="http://schemas.microsoft.com/office/word/2010/wordprocessingDrawing" xmlns:wp="http://schemas.openxmlformats.org/drawingml/2006/wordprocessingDrawing" xmlns:w10="urn:schemas-microsoft-com:office:word" xmlns:w="http://schemas.openxmlformats.org/wordprocessingml/2006/main" xmlns:w14="http://schemas.microsoft.com/office/word/2010/wordml" xmlns:w15="http://schemas.microsoft.com/office/word/2012/wordml" xmlns:w16cex="http://schemas.microsoft.com/office/word/2018/wordml/cex" xmlns:w16cid="http://schemas.microsoft.com/office/word/2016/wordml/cid" xmlns:w16="http://schemas.microsoft.com/office/word/2018/wordml" xmlns:w16sdtdh="http://schemas.microsoft.com/office/word/2020/wordml/sdtdatahash" xmlns:w16se="http://schemas.microsoft.com/office/word/2015/wordml/symex" xmlns:wpg="http://schemas.microsoft.com/office/word/2010/wordprocessingGroup" xmlns:wpi="http://schemas.microsoft.com/office/word/2010/wordprocessingInk" xmlns:wne="http://schemas.microsoft.com/office/word/2006/wordml" xmlns:wps="http://schemas.microsoft.com/office/word/2010/wordprocessingShape" mc:Ignorable="w14 w15 w16se w16cid w16 w16cex w16sdtdh wp14">
   <w:p>
     <w:pPr>
       <w:pStyle w:val="Footer"/>
@@ -13624,7 +13970,7 @@
 </file>
 
 <file path=word/footer2.xml><?xml version="1.0" encoding="utf-8"?>
-<w:ftr xmlns:wpc="http://schemas.microsoft.com/office/word/2010/wordprocessingCanvas" xmlns:cx="http://schemas.microsoft.com/office/drawing/2014/chartex" xmlns:cx1="http://schemas.microsoft.com/office/drawing/2015/9/8/chartex" xmlns:cx2="http://schemas.microsoft.com/office/drawing/2015/10/21/chartex" xmlns:cx3="http://schemas.microsoft.com/office/drawing/2016/5/9/chartex" xmlns:cx4="http://schemas.microsoft.com/office/drawing/2016/5/10/chartex" xmlns:cx5="http://schemas.microsoft.com/office/drawing/2016/5/11/chartex" xmlns:cx6="http://schemas.microsoft.com/office/drawing/2016/5/12/chartex" xmlns:cx7="http://schemas.microsoft.com/office/drawing/2016/5/13/chartex" xmlns:cx8="http://schemas.microsoft.com/office/drawing/2016/5/14/chartex" xmlns:mc="http://schemas.openxmlformats.org/markup-compatibility/2006" xmlns:aink="http://schemas.microsoft.com/office/drawing/2016/ink" xmlns:am3d="http://schemas.microsoft.com/office/drawing/2017/model3d" xmlns:o="urn:schemas-microsoft-com:office:office" xmlns:oel="http://schemas.microsoft.com/office/2019/extlst" xmlns:r="http://schemas.openxmlformats.org/officeDocument/2006/relationships" xmlns:m="http://schemas.openxmlformats.org/officeDocument/2006/math" xmlns:v="urn:schemas-microsoft-com:vml" xmlns:wp14="http://schemas.microsoft.com/office/word/2010/wordprocessingDrawing" xmlns:wp="http://schemas.openxmlformats.org/drawingml/2006/wordprocessingDrawing" xmlns:w10="urn:schemas-microsoft-com:office:word" xmlns:w="http://schemas.openxmlformats.org/wordprocessingml/2006/main" xmlns:w14="http://schemas.microsoft.com/office/word/2010/wordml" xmlns:w15="http://schemas.microsoft.com/office/word/2012/wordml" xmlns:w16cex="http://schemas.microsoft.com/office/word/2018/wordml/cex" xmlns:w16cid="http://schemas.microsoft.com/office/word/2016/wordml/cid" xmlns:w16="http://schemas.microsoft.com/office/word/2018/wordml" xmlns:w16du="http://schemas.microsoft.com/office/word/2023/wordml/word16du" xmlns:w16sdtdh="http://schemas.microsoft.com/office/word/2020/wordml/sdtdatahash" xmlns:w16se="http://schemas.microsoft.com/office/word/2015/wordml/symex" xmlns:wpg="http://schemas.microsoft.com/office/word/2010/wordprocessingGroup" xmlns:wpi="http://schemas.microsoft.com/office/word/2010/wordprocessingInk" xmlns:wne="http://schemas.microsoft.com/office/word/2006/wordml" xmlns:wps="http://schemas.microsoft.com/office/word/2010/wordprocessingShape" mc:Ignorable="w14 w15 w16se w16cid w16 w16cex w16sdtdh wp14">
+<w:ftr xmlns:wpc="http://schemas.microsoft.com/office/word/2010/wordprocessingCanvas" xmlns:cx="http://schemas.microsoft.com/office/drawing/2014/chartex" xmlns:cx1="http://schemas.microsoft.com/office/drawing/2015/9/8/chartex" xmlns:cx2="http://schemas.microsoft.com/office/drawing/2015/10/21/chartex" xmlns:cx3="http://schemas.microsoft.com/office/drawing/2016/5/9/chartex" xmlns:cx4="http://schemas.microsoft.com/office/drawing/2016/5/10/chartex" xmlns:cx5="http://schemas.microsoft.com/office/drawing/2016/5/11/chartex" xmlns:cx6="http://schemas.microsoft.com/office/drawing/2016/5/12/chartex" xmlns:cx7="http://schemas.microsoft.com/office/drawing/2016/5/13/chartex" xmlns:cx8="http://schemas.microsoft.com/office/drawing/2016/5/14/chartex" xmlns:mc="http://schemas.openxmlformats.org/markup-compatibility/2006" xmlns:aink="http://schemas.microsoft.com/office/drawing/2016/ink" xmlns:am3d="http://schemas.microsoft.com/office/drawing/2017/model3d" xmlns:o="urn:schemas-microsoft-com:office:office" xmlns:oel="http://schemas.microsoft.com/office/2019/extlst" xmlns:r="http://schemas.openxmlformats.org/officeDocument/2006/relationships" xmlns:m="http://schemas.openxmlformats.org/officeDocument/2006/math" xmlns:v="urn:schemas-microsoft-com:vml" xmlns:wp14="http://schemas.microsoft.com/office/word/2010/wordprocessingDrawing" xmlns:wp="http://schemas.openxmlformats.org/drawingml/2006/wordprocessingDrawing" xmlns:w10="urn:schemas-microsoft-com:office:word" xmlns:w="http://schemas.openxmlformats.org/wordprocessingml/2006/main" xmlns:w14="http://schemas.microsoft.com/office/word/2010/wordml" xmlns:w15="http://schemas.microsoft.com/office/word/2012/wordml" xmlns:w16cex="http://schemas.microsoft.com/office/word/2018/wordml/cex" xmlns:w16cid="http://schemas.microsoft.com/office/word/2016/wordml/cid" xmlns:w16="http://schemas.microsoft.com/office/word/2018/wordml" xmlns:w16sdtdh="http://schemas.microsoft.com/office/word/2020/wordml/sdtdatahash" xmlns:w16se="http://schemas.microsoft.com/office/word/2015/wordml/symex" xmlns:wpg="http://schemas.microsoft.com/office/word/2010/wordprocessingGroup" xmlns:wpi="http://schemas.microsoft.com/office/word/2010/wordprocessingInk" xmlns:wne="http://schemas.microsoft.com/office/word/2006/wordml" xmlns:wps="http://schemas.microsoft.com/office/word/2010/wordprocessingShape" mc:Ignorable="w14 w15 w16se w16cid w16 w16cex w16sdtdh wp14">
   <w:sdt>
     <w:sdtPr>
       <w:id w:val="123461986"/>
@@ -13802,7 +14148,7 @@
 </file>
 
 <file path=word/footer3.xml><?xml version="1.0" encoding="utf-8"?>
-<w:ftr xmlns:wpc="http://schemas.microsoft.com/office/word/2010/wordprocessingCanvas" xmlns:cx="http://schemas.microsoft.com/office/drawing/2014/chartex" xmlns:cx1="http://schemas.microsoft.com/office/drawing/2015/9/8/chartex" xmlns:cx2="http://schemas.microsoft.com/office/drawing/2015/10/21/chartex" xmlns:cx3="http://schemas.microsoft.com/office/drawing/2016/5/9/chartex" xmlns:cx4="http://schemas.microsoft.com/office/drawing/2016/5/10/chartex" xmlns:cx5="http://schemas.microsoft.com/office/drawing/2016/5/11/chartex" xmlns:cx6="http://schemas.microsoft.com/office/drawing/2016/5/12/chartex" xmlns:cx7="http://schemas.microsoft.com/office/drawing/2016/5/13/chartex" xmlns:cx8="http://schemas.microsoft.com/office/drawing/2016/5/14/chartex" xmlns:mc="http://schemas.openxmlformats.org/markup-compatibility/2006" xmlns:aink="http://schemas.microsoft.com/office/drawing/2016/ink" xmlns:am3d="http://schemas.microsoft.com/office/drawing/2017/model3d" xmlns:o="urn:schemas-microsoft-com:office:office" xmlns:oel="http://schemas.microsoft.com/office/2019/extlst" xmlns:r="http://schemas.openxmlformats.org/officeDocument/2006/relationships" xmlns:m="http://schemas.openxmlformats.org/officeDocument/2006/math" xmlns:v="urn:schemas-microsoft-com:vml" xmlns:wp14="http://schemas.microsoft.com/office/word/2010/wordprocessingDrawing" xmlns:wp="http://schemas.openxmlformats.org/drawingml/2006/wordprocessingDrawing" xmlns:w10="urn:schemas-microsoft-com:office:word" xmlns:w="http://schemas.openxmlformats.org/wordprocessingml/2006/main" xmlns:w14="http://schemas.microsoft.com/office/word/2010/wordml" xmlns:w15="http://schemas.microsoft.com/office/word/2012/wordml" xmlns:w16cex="http://schemas.microsoft.com/office/word/2018/wordml/cex" xmlns:w16cid="http://schemas.microsoft.com/office/word/2016/wordml/cid" xmlns:w16="http://schemas.microsoft.com/office/word/2018/wordml" xmlns:w16du="http://schemas.microsoft.com/office/word/2023/wordml/word16du" xmlns:w16sdtdh="http://schemas.microsoft.com/office/word/2020/wordml/sdtdatahash" xmlns:w16se="http://schemas.microsoft.com/office/word/2015/wordml/symex" xmlns:wpg="http://schemas.microsoft.com/office/word/2010/wordprocessingGroup" xmlns:wpi="http://schemas.microsoft.com/office/word/2010/wordprocessingInk" xmlns:wne="http://schemas.microsoft.com/office/word/2006/wordml" xmlns:wps="http://schemas.microsoft.com/office/word/2010/wordprocessingShape" mc:Ignorable="w14 w15 w16se w16cid w16 w16cex w16sdtdh wp14">
+<w:ftr xmlns:wpc="http://schemas.microsoft.com/office/word/2010/wordprocessingCanvas" xmlns:cx="http://schemas.microsoft.com/office/drawing/2014/chartex" xmlns:cx1="http://schemas.microsoft.com/office/drawing/2015/9/8/chartex" xmlns:cx2="http://schemas.microsoft.com/office/drawing/2015/10/21/chartex" xmlns:cx3="http://schemas.microsoft.com/office/drawing/2016/5/9/chartex" xmlns:cx4="http://schemas.microsoft.com/office/drawing/2016/5/10/chartex" xmlns:cx5="http://schemas.microsoft.com/office/drawing/2016/5/11/chartex" xmlns:cx6="http://schemas.microsoft.com/office/drawing/2016/5/12/chartex" xmlns:cx7="http://schemas.microsoft.com/office/drawing/2016/5/13/chartex" xmlns:cx8="http://schemas.microsoft.com/office/drawing/2016/5/14/chartex" xmlns:mc="http://schemas.openxmlformats.org/markup-compatibility/2006" xmlns:aink="http://schemas.microsoft.com/office/drawing/2016/ink" xmlns:am3d="http://schemas.microsoft.com/office/drawing/2017/model3d" xmlns:o="urn:schemas-microsoft-com:office:office" xmlns:oel="http://schemas.microsoft.com/office/2019/extlst" xmlns:r="http://schemas.openxmlformats.org/officeDocument/2006/relationships" xmlns:m="http://schemas.openxmlformats.org/officeDocument/2006/math" xmlns:v="urn:schemas-microsoft-com:vml" xmlns:wp14="http://schemas.microsoft.com/office/word/2010/wordprocessingDrawing" xmlns:wp="http://schemas.openxmlformats.org/drawingml/2006/wordprocessingDrawing" xmlns:w10="urn:schemas-microsoft-com:office:word" xmlns:w="http://schemas.openxmlformats.org/wordprocessingml/2006/main" xmlns:w14="http://schemas.microsoft.com/office/word/2010/wordml" xmlns:w15="http://schemas.microsoft.com/office/word/2012/wordml" xmlns:w16cex="http://schemas.microsoft.com/office/word/2018/wordml/cex" xmlns:w16cid="http://schemas.microsoft.com/office/word/2016/wordml/cid" xmlns:w16="http://schemas.microsoft.com/office/word/2018/wordml" xmlns:w16sdtdh="http://schemas.microsoft.com/office/word/2020/wordml/sdtdatahash" xmlns:w16se="http://schemas.microsoft.com/office/word/2015/wordml/symex" xmlns:wpg="http://schemas.microsoft.com/office/word/2010/wordprocessingGroup" xmlns:wpi="http://schemas.microsoft.com/office/word/2010/wordprocessingInk" xmlns:wne="http://schemas.microsoft.com/office/word/2006/wordml" xmlns:wps="http://schemas.microsoft.com/office/word/2010/wordprocessingShape" mc:Ignorable="w14 w15 w16se w16cid w16 w16cex w16sdtdh wp14">
   <w:p>
     <w:pPr>
       <w:pStyle w:val="Footer"/>
@@ -13812,7 +14158,7 @@
 </file>
 
 <file path=word/footnotes.xml><?xml version="1.0" encoding="utf-8"?>
-<w:footnotes xmlns:wpc="http://schemas.microsoft.com/office/word/2010/wordprocessingCanvas" xmlns:cx="http://schemas.microsoft.com/office/drawing/2014/chartex" xmlns:cx1="http://schemas.microsoft.com/office/drawing/2015/9/8/chartex" xmlns:cx2="http://schemas.microsoft.com/office/drawing/2015/10/21/chartex" xmlns:cx3="http://schemas.microsoft.com/office/drawing/2016/5/9/chartex" xmlns:cx4="http://schemas.microsoft.com/office/drawing/2016/5/10/chartex" xmlns:cx5="http://schemas.microsoft.com/office/drawing/2016/5/11/chartex" xmlns:cx6="http://schemas.microsoft.com/office/drawing/2016/5/12/chartex" xmlns:cx7="http://schemas.microsoft.com/office/drawing/2016/5/13/chartex" xmlns:cx8="http://schemas.microsoft.com/office/drawing/2016/5/14/chartex" xmlns:mc="http://schemas.openxmlformats.org/markup-compatibility/2006" xmlns:aink="http://schemas.microsoft.com/office/drawing/2016/ink" xmlns:am3d="http://schemas.microsoft.com/office/drawing/2017/model3d" xmlns:o="urn:schemas-microsoft-com:office:office" xmlns:oel="http://schemas.microsoft.com/office/2019/extlst" xmlns:r="http://schemas.openxmlformats.org/officeDocument/2006/relationships" xmlns:m="http://schemas.openxmlformats.org/officeDocument/2006/math" xmlns:v="urn:schemas-microsoft-com:vml" xmlns:wp14="http://schemas.microsoft.com/office/word/2010/wordprocessingDrawing" xmlns:wp="http://schemas.openxmlformats.org/drawingml/2006/wordprocessingDrawing" xmlns:w10="urn:schemas-microsoft-com:office:word" xmlns:w="http://schemas.openxmlformats.org/wordprocessingml/2006/main" xmlns:w14="http://schemas.microsoft.com/office/word/2010/wordml" xmlns:w15="http://schemas.microsoft.com/office/word/2012/wordml" xmlns:w16cex="http://schemas.microsoft.com/office/word/2018/wordml/cex" xmlns:w16cid="http://schemas.microsoft.com/office/word/2016/wordml/cid" xmlns:w16="http://schemas.microsoft.com/office/word/2018/wordml" xmlns:w16du="http://schemas.microsoft.com/office/word/2023/wordml/word16du" xmlns:w16sdtdh="http://schemas.microsoft.com/office/word/2020/wordml/sdtdatahash" xmlns:w16se="http://schemas.microsoft.com/office/word/2015/wordml/symex" xmlns:wpg="http://schemas.microsoft.com/office/word/2010/wordprocessingGroup" xmlns:wpi="http://schemas.microsoft.com/office/word/2010/wordprocessingInk" xmlns:wne="http://schemas.microsoft.com/office/word/2006/wordml" xmlns:wps="http://schemas.microsoft.com/office/word/2010/wordprocessingShape" mc:Ignorable="w14 w15 w16se w16cid w16 w16cex w16sdtdh wp14">
+<w:footnotes xmlns:wpc="http://schemas.microsoft.com/office/word/2010/wordprocessingCanvas" xmlns:cx="http://schemas.microsoft.com/office/drawing/2014/chartex" xmlns:cx1="http://schemas.microsoft.com/office/drawing/2015/9/8/chartex" xmlns:cx2="http://schemas.microsoft.com/office/drawing/2015/10/21/chartex" xmlns:cx3="http://schemas.microsoft.com/office/drawing/2016/5/9/chartex" xmlns:cx4="http://schemas.microsoft.com/office/drawing/2016/5/10/chartex" xmlns:cx5="http://schemas.microsoft.com/office/drawing/2016/5/11/chartex" xmlns:cx6="http://schemas.microsoft.com/office/drawing/2016/5/12/chartex" xmlns:cx7="http://schemas.microsoft.com/office/drawing/2016/5/13/chartex" xmlns:cx8="http://schemas.microsoft.com/office/drawing/2016/5/14/chartex" xmlns:mc="http://schemas.openxmlformats.org/markup-compatibility/2006" xmlns:aink="http://schemas.microsoft.com/office/drawing/2016/ink" xmlns:am3d="http://schemas.microsoft.com/office/drawing/2017/model3d" xmlns:o="urn:schemas-microsoft-com:office:office" xmlns:oel="http://schemas.microsoft.com/office/2019/extlst" xmlns:r="http://schemas.openxmlformats.org/officeDocument/2006/relationships" xmlns:m="http://schemas.openxmlformats.org/officeDocument/2006/math" xmlns:v="urn:schemas-microsoft-com:vml" xmlns:wp14="http://schemas.microsoft.com/office/word/2010/wordprocessingDrawing" xmlns:wp="http://schemas.openxmlformats.org/drawingml/2006/wordprocessingDrawing" xmlns:w10="urn:schemas-microsoft-com:office:word" xmlns:w="http://schemas.openxmlformats.org/wordprocessingml/2006/main" xmlns:w14="http://schemas.microsoft.com/office/word/2010/wordml" xmlns:w15="http://schemas.microsoft.com/office/word/2012/wordml" xmlns:w16cex="http://schemas.microsoft.com/office/word/2018/wordml/cex" xmlns:w16cid="http://schemas.microsoft.com/office/word/2016/wordml/cid" xmlns:w16="http://schemas.microsoft.com/office/word/2018/wordml" xmlns:w16sdtdh="http://schemas.microsoft.com/office/word/2020/wordml/sdtdatahash" xmlns:w16se="http://schemas.microsoft.com/office/word/2015/wordml/symex" xmlns:wpg="http://schemas.microsoft.com/office/word/2010/wordprocessingGroup" xmlns:wpi="http://schemas.microsoft.com/office/word/2010/wordprocessingInk" xmlns:wne="http://schemas.microsoft.com/office/word/2006/wordml" xmlns:wps="http://schemas.microsoft.com/office/word/2010/wordprocessingShape" mc:Ignorable="w14 w15 w16se w16cid w16 w16cex w16sdtdh wp14">
   <w:footnote w:type="separator" w:id="-1">
     <w:p>
       <w:pPr>
@@ -13837,7 +14183,7 @@
 </file>
 
 <file path=word/header1.xml><?xml version="1.0" encoding="utf-8"?>
-<w:hdr xmlns:wpc="http://schemas.microsoft.com/office/word/2010/wordprocessingCanvas" xmlns:cx="http://schemas.microsoft.com/office/drawing/2014/chartex" xmlns:cx1="http://schemas.microsoft.com/office/drawing/2015/9/8/chartex" xmlns:cx2="http://schemas.microsoft.com/office/drawing/2015/10/21/chartex" xmlns:cx3="http://schemas.microsoft.com/office/drawing/2016/5/9/chartex" xmlns:cx4="http://schemas.microsoft.com/office/drawing/2016/5/10/chartex" xmlns:cx5="http://schemas.microsoft.com/office/drawing/2016/5/11/chartex" xmlns:cx6="http://schemas.microsoft.com/office/drawing/2016/5/12/chartex" xmlns:cx7="http://schemas.microsoft.com/office/drawing/2016/5/13/chartex" xmlns:cx8="http://schemas.microsoft.com/office/drawing/2016/5/14/chartex" xmlns:mc="http://schemas.openxmlformats.org/markup-compatibility/2006" xmlns:aink="http://schemas.microsoft.com/office/drawing/2016/ink" xmlns:am3d="http://schemas.microsoft.com/office/drawing/2017/model3d" xmlns:o="urn:schemas-microsoft-com:office:office" xmlns:oel="http://schemas.microsoft.com/office/2019/extlst" xmlns:r="http://schemas.openxmlformats.org/officeDocument/2006/relationships" xmlns:m="http://schemas.openxmlformats.org/officeDocument/2006/math" xmlns:v="urn:schemas-microsoft-com:vml" xmlns:wp14="http://schemas.microsoft.com/office/word/2010/wordprocessingDrawing" xmlns:wp="http://schemas.openxmlformats.org/drawingml/2006/wordprocessingDrawing" xmlns:w10="urn:schemas-microsoft-com:office:word" xmlns:w="http://schemas.openxmlformats.org/wordprocessingml/2006/main" xmlns:w14="http://schemas.microsoft.com/office/word/2010/wordml" xmlns:w15="http://schemas.microsoft.com/office/word/2012/wordml" xmlns:w16cex="http://schemas.microsoft.com/office/word/2018/wordml/cex" xmlns:w16cid="http://schemas.microsoft.com/office/word/2016/wordml/cid" xmlns:w16="http://schemas.microsoft.com/office/word/2018/wordml" xmlns:w16du="http://schemas.microsoft.com/office/word/2023/wordml/word16du" xmlns:w16sdtdh="http://schemas.microsoft.com/office/word/2020/wordml/sdtdatahash" xmlns:w16se="http://schemas.microsoft.com/office/word/2015/wordml/symex" xmlns:wpg="http://schemas.microsoft.com/office/word/2010/wordprocessingGroup" xmlns:wpi="http://schemas.microsoft.com/office/word/2010/wordprocessingInk" xmlns:wne="http://schemas.microsoft.com/office/word/2006/wordml" xmlns:wps="http://schemas.microsoft.com/office/word/2010/wordprocessingShape" mc:Ignorable="w14 w15 w16se w16cid w16 w16cex w16sdtdh wp14">
+<w:hdr xmlns:wpc="http://schemas.microsoft.com/office/word/2010/wordprocessingCanvas" xmlns:cx="http://schemas.microsoft.com/office/drawing/2014/chartex" xmlns:cx1="http://schemas.microsoft.com/office/drawing/2015/9/8/chartex" xmlns:cx2="http://schemas.microsoft.com/office/drawing/2015/10/21/chartex" xmlns:cx3="http://schemas.microsoft.com/office/drawing/2016/5/9/chartex" xmlns:cx4="http://schemas.microsoft.com/office/drawing/2016/5/10/chartex" xmlns:cx5="http://schemas.microsoft.com/office/drawing/2016/5/11/chartex" xmlns:cx6="http://schemas.microsoft.com/office/drawing/2016/5/12/chartex" xmlns:cx7="http://schemas.microsoft.com/office/drawing/2016/5/13/chartex" xmlns:cx8="http://schemas.microsoft.com/office/drawing/2016/5/14/chartex" xmlns:mc="http://schemas.openxmlformats.org/markup-compatibility/2006" xmlns:aink="http://schemas.microsoft.com/office/drawing/2016/ink" xmlns:am3d="http://schemas.microsoft.com/office/drawing/2017/model3d" xmlns:o="urn:schemas-microsoft-com:office:office" xmlns:oel="http://schemas.microsoft.com/office/2019/extlst" xmlns:r="http://schemas.openxmlformats.org/officeDocument/2006/relationships" xmlns:m="http://schemas.openxmlformats.org/officeDocument/2006/math" xmlns:v="urn:schemas-microsoft-com:vml" xmlns:wp14="http://schemas.microsoft.com/office/word/2010/wordprocessingDrawing" xmlns:wp="http://schemas.openxmlformats.org/drawingml/2006/wordprocessingDrawing" xmlns:w10="urn:schemas-microsoft-com:office:word" xmlns:w="http://schemas.openxmlformats.org/wordprocessingml/2006/main" xmlns:w14="http://schemas.microsoft.com/office/word/2010/wordml" xmlns:w15="http://schemas.microsoft.com/office/word/2012/wordml" xmlns:w16cex="http://schemas.microsoft.com/office/word/2018/wordml/cex" xmlns:w16cid="http://schemas.microsoft.com/office/word/2016/wordml/cid" xmlns:w16="http://schemas.microsoft.com/office/word/2018/wordml" xmlns:w16sdtdh="http://schemas.microsoft.com/office/word/2020/wordml/sdtdatahash" xmlns:w16se="http://schemas.microsoft.com/office/word/2015/wordml/symex" xmlns:wpg="http://schemas.microsoft.com/office/word/2010/wordprocessingGroup" xmlns:wpi="http://schemas.microsoft.com/office/word/2010/wordprocessingInk" xmlns:wne="http://schemas.microsoft.com/office/word/2006/wordml" xmlns:wps="http://schemas.microsoft.com/office/word/2010/wordprocessingShape" mc:Ignorable="w14 w15 w16se w16cid w16 w16cex w16sdtdh wp14">
   <w:p>
     <w:pPr>
       <w:pStyle w:val="Header"/>
@@ -13847,7 +14193,7 @@
 </file>
 
 <file path=word/header2.xml><?xml version="1.0" encoding="utf-8"?>
-<w:hdr xmlns:wpc="http://schemas.microsoft.com/office/word/2010/wordprocessingCanvas" xmlns:cx="http://schemas.microsoft.com/office/drawing/2014/chartex" xmlns:cx1="http://schemas.microsoft.com/office/drawing/2015/9/8/chartex" xmlns:cx2="http://schemas.microsoft.com/office/drawing/2015/10/21/chartex" xmlns:cx3="http://schemas.microsoft.com/office/drawing/2016/5/9/chartex" xmlns:cx4="http://schemas.microsoft.com/office/drawing/2016/5/10/chartex" xmlns:cx5="http://schemas.microsoft.com/office/drawing/2016/5/11/chartex" xmlns:cx6="http://schemas.microsoft.com/office/drawing/2016/5/12/chartex" xmlns:cx7="http://schemas.microsoft.com/office/drawing/2016/5/13/chartex" xmlns:cx8="http://schemas.microsoft.com/office/drawing/2016/5/14/chartex" xmlns:mc="http://schemas.openxmlformats.org/markup-compatibility/2006" xmlns:aink="http://schemas.microsoft.com/office/drawing/2016/ink" xmlns:am3d="http://schemas.microsoft.com/office/drawing/2017/model3d" xmlns:o="urn:schemas-microsoft-com:office:office" xmlns:oel="http://schemas.microsoft.com/office/2019/extlst" xmlns:r="http://schemas.openxmlformats.org/officeDocument/2006/relationships" xmlns:m="http://schemas.openxmlformats.org/officeDocument/2006/math" xmlns:v="urn:schemas-microsoft-com:vml" xmlns:wp14="http://schemas.microsoft.com/office/word/2010/wordprocessingDrawing" xmlns:wp="http://schemas.openxmlformats.org/drawingml/2006/wordprocessingDrawing" xmlns:w10="urn:schemas-microsoft-com:office:word" xmlns:w="http://schemas.openxmlformats.org/wordprocessingml/2006/main" xmlns:w14="http://schemas.microsoft.com/office/word/2010/wordml" xmlns:w15="http://schemas.microsoft.com/office/word/2012/wordml" xmlns:w16cex="http://schemas.microsoft.com/office/word/2018/wordml/cex" xmlns:w16cid="http://schemas.microsoft.com/office/word/2016/wordml/cid" xmlns:w16="http://schemas.microsoft.com/office/word/2018/wordml" xmlns:w16du="http://schemas.microsoft.com/office/word/2023/wordml/word16du" xmlns:w16sdtdh="http://schemas.microsoft.com/office/word/2020/wordml/sdtdatahash" xmlns:w16se="http://schemas.microsoft.com/office/word/2015/wordml/symex" xmlns:wpg="http://schemas.microsoft.com/office/word/2010/wordprocessingGroup" xmlns:wpi="http://schemas.microsoft.com/office/word/2010/wordprocessingInk" xmlns:wne="http://schemas.microsoft.com/office/word/2006/wordml" xmlns:wps="http://schemas.microsoft.com/office/word/2010/wordprocessingShape" mc:Ignorable="w14 w15 w16se w16cid w16 w16cex w16sdtdh wp14">
+<w:hdr xmlns:wpc="http://schemas.microsoft.com/office/word/2010/wordprocessingCanvas" xmlns:cx="http://schemas.microsoft.com/office/drawing/2014/chartex" xmlns:cx1="http://schemas.microsoft.com/office/drawing/2015/9/8/chartex" xmlns:cx2="http://schemas.microsoft.com/office/drawing/2015/10/21/chartex" xmlns:cx3="http://schemas.microsoft.com/office/drawing/2016/5/9/chartex" xmlns:cx4="http://schemas.microsoft.com/office/drawing/2016/5/10/chartex" xmlns:cx5="http://schemas.microsoft.com/office/drawing/2016/5/11/chartex" xmlns:cx6="http://schemas.microsoft.com/office/drawing/2016/5/12/chartex" xmlns:cx7="http://schemas.microsoft.com/office/drawing/2016/5/13/chartex" xmlns:cx8="http://schemas.microsoft.com/office/drawing/2016/5/14/chartex" xmlns:mc="http://schemas.openxmlformats.org/markup-compatibility/2006" xmlns:aink="http://schemas.microsoft.com/office/drawing/2016/ink" xmlns:am3d="http://schemas.microsoft.com/office/drawing/2017/model3d" xmlns:o="urn:schemas-microsoft-com:office:office" xmlns:oel="http://schemas.microsoft.com/office/2019/extlst" xmlns:r="http://schemas.openxmlformats.org/officeDocument/2006/relationships" xmlns:m="http://schemas.openxmlformats.org/officeDocument/2006/math" xmlns:v="urn:schemas-microsoft-com:vml" xmlns:wp14="http://schemas.microsoft.com/office/word/2010/wordprocessingDrawing" xmlns:wp="http://schemas.openxmlformats.org/drawingml/2006/wordprocessingDrawing" xmlns:w10="urn:schemas-microsoft-com:office:word" xmlns:w="http://schemas.openxmlformats.org/wordprocessingml/2006/main" xmlns:w14="http://schemas.microsoft.com/office/word/2010/wordml" xmlns:w15="http://schemas.microsoft.com/office/word/2012/wordml" xmlns:w16cex="http://schemas.microsoft.com/office/word/2018/wordml/cex" xmlns:w16cid="http://schemas.microsoft.com/office/word/2016/wordml/cid" xmlns:w16="http://schemas.microsoft.com/office/word/2018/wordml" xmlns:w16sdtdh="http://schemas.microsoft.com/office/word/2020/wordml/sdtdatahash" xmlns:w16se="http://schemas.microsoft.com/office/word/2015/wordml/symex" xmlns:wpg="http://schemas.microsoft.com/office/word/2010/wordprocessingGroup" xmlns:wpi="http://schemas.microsoft.com/office/word/2010/wordprocessingInk" xmlns:wne="http://schemas.microsoft.com/office/word/2006/wordml" xmlns:wps="http://schemas.microsoft.com/office/word/2010/wordprocessingShape" mc:Ignorable="w14 w15 w16se w16cid w16 w16cex w16sdtdh wp14">
   <w:p>
     <w:pPr>
       <w:pStyle w:val="Header"/>
@@ -14227,15 +14573,7 @@
                     <w:sz w:val="14"/>
                     <w:szCs w:val="14"/>
                   </w:rPr>
-                  <w:t>and</w:t>
-                </w:r>
-                <w:r>
-                  <w:rPr>
-                    <w:color w:val="FFFFFF" w:themeColor="background1"/>
-                    <w:sz w:val="14"/>
-                    <w:szCs w:val="14"/>
-                  </w:rPr>
-                  <w:t xml:space="preserve"> </w:t>
+                  <w:t xml:space="preserve">and </w:t>
                 </w:r>
                 <w:r>
                   <w:rPr>
@@ -14919,7 +15257,6 @@
       </w:rPr>
       <w:t xml:space="preserve"> </w:t>
     </w:r>
-    <w:proofErr w:type="gramStart"/>
     <w:r>
       <w:rPr>
         <w:b/>
@@ -14945,16 +15282,7 @@
         <w:color w:val="000000" w:themeColor="text1"/>
         <w:sz w:val="18"/>
       </w:rPr>
-      <w:t xml:space="preserve">  </w:t>
-    </w:r>
-    <w:proofErr w:type="gramEnd"/>
-    <w:r>
-      <w:rPr>
-        <w:i/>
-        <w:color w:val="000000" w:themeColor="text1"/>
-        <w:sz w:val="18"/>
-      </w:rPr>
-      <w:t xml:space="preserve">        Company </w:t>
+      <w:t xml:space="preserve">          Company </w:t>
     </w:r>
     <w:r>
       <w:rPr>
@@ -15018,7 +15346,7 @@
 </file>
 
 <file path=word/header3.xml><?xml version="1.0" encoding="utf-8"?>
-<w:hdr xmlns:wpc="http://schemas.microsoft.com/office/word/2010/wordprocessingCanvas" xmlns:cx="http://schemas.microsoft.com/office/drawing/2014/chartex" xmlns:cx1="http://schemas.microsoft.com/office/drawing/2015/9/8/chartex" xmlns:cx2="http://schemas.microsoft.com/office/drawing/2015/10/21/chartex" xmlns:cx3="http://schemas.microsoft.com/office/drawing/2016/5/9/chartex" xmlns:cx4="http://schemas.microsoft.com/office/drawing/2016/5/10/chartex" xmlns:cx5="http://schemas.microsoft.com/office/drawing/2016/5/11/chartex" xmlns:cx6="http://schemas.microsoft.com/office/drawing/2016/5/12/chartex" xmlns:cx7="http://schemas.microsoft.com/office/drawing/2016/5/13/chartex" xmlns:cx8="http://schemas.microsoft.com/office/drawing/2016/5/14/chartex" xmlns:mc="http://schemas.openxmlformats.org/markup-compatibility/2006" xmlns:aink="http://schemas.microsoft.com/office/drawing/2016/ink" xmlns:am3d="http://schemas.microsoft.com/office/drawing/2017/model3d" xmlns:o="urn:schemas-microsoft-com:office:office" xmlns:oel="http://schemas.microsoft.com/office/2019/extlst" xmlns:r="http://schemas.openxmlformats.org/officeDocument/2006/relationships" xmlns:m="http://schemas.openxmlformats.org/officeDocument/2006/math" xmlns:v="urn:schemas-microsoft-com:vml" xmlns:wp14="http://schemas.microsoft.com/office/word/2010/wordprocessingDrawing" xmlns:wp="http://schemas.openxmlformats.org/drawingml/2006/wordprocessingDrawing" xmlns:w10="urn:schemas-microsoft-com:office:word" xmlns:w="http://schemas.openxmlformats.org/wordprocessingml/2006/main" xmlns:w14="http://schemas.microsoft.com/office/word/2010/wordml" xmlns:w15="http://schemas.microsoft.com/office/word/2012/wordml" xmlns:w16cex="http://schemas.microsoft.com/office/word/2018/wordml/cex" xmlns:w16cid="http://schemas.microsoft.com/office/word/2016/wordml/cid" xmlns:w16="http://schemas.microsoft.com/office/word/2018/wordml" xmlns:w16du="http://schemas.microsoft.com/office/word/2023/wordml/word16du" xmlns:w16sdtdh="http://schemas.microsoft.com/office/word/2020/wordml/sdtdatahash" xmlns:w16se="http://schemas.microsoft.com/office/word/2015/wordml/symex" xmlns:wpg="http://schemas.microsoft.com/office/word/2010/wordprocessingGroup" xmlns:wpi="http://schemas.microsoft.com/office/word/2010/wordprocessingInk" xmlns:wne="http://schemas.microsoft.com/office/word/2006/wordml" xmlns:wps="http://schemas.microsoft.com/office/word/2010/wordprocessingShape" mc:Ignorable="w14 w15 w16se w16cid w16 w16cex w16sdtdh wp14">
+<w:hdr xmlns:wpc="http://schemas.microsoft.com/office/word/2010/wordprocessingCanvas" xmlns:cx="http://schemas.microsoft.com/office/drawing/2014/chartex" xmlns:cx1="http://schemas.microsoft.com/office/drawing/2015/9/8/chartex" xmlns:cx2="http://schemas.microsoft.com/office/drawing/2015/10/21/chartex" xmlns:cx3="http://schemas.microsoft.com/office/drawing/2016/5/9/chartex" xmlns:cx4="http://schemas.microsoft.com/office/drawing/2016/5/10/chartex" xmlns:cx5="http://schemas.microsoft.com/office/drawing/2016/5/11/chartex" xmlns:cx6="http://schemas.microsoft.com/office/drawing/2016/5/12/chartex" xmlns:cx7="http://schemas.microsoft.com/office/drawing/2016/5/13/chartex" xmlns:cx8="http://schemas.microsoft.com/office/drawing/2016/5/14/chartex" xmlns:mc="http://schemas.openxmlformats.org/markup-compatibility/2006" xmlns:aink="http://schemas.microsoft.com/office/drawing/2016/ink" xmlns:am3d="http://schemas.microsoft.com/office/drawing/2017/model3d" xmlns:o="urn:schemas-microsoft-com:office:office" xmlns:oel="http://schemas.microsoft.com/office/2019/extlst" xmlns:r="http://schemas.openxmlformats.org/officeDocument/2006/relationships" xmlns:m="http://schemas.openxmlformats.org/officeDocument/2006/math" xmlns:v="urn:schemas-microsoft-com:vml" xmlns:wp14="http://schemas.microsoft.com/office/word/2010/wordprocessingDrawing" xmlns:wp="http://schemas.openxmlformats.org/drawingml/2006/wordprocessingDrawing" xmlns:w10="urn:schemas-microsoft-com:office:word" xmlns:w="http://schemas.openxmlformats.org/wordprocessingml/2006/main" xmlns:w14="http://schemas.microsoft.com/office/word/2010/wordml" xmlns:w15="http://schemas.microsoft.com/office/word/2012/wordml" xmlns:w16cex="http://schemas.microsoft.com/office/word/2018/wordml/cex" xmlns:w16cid="http://schemas.microsoft.com/office/word/2016/wordml/cid" xmlns:w16="http://schemas.microsoft.com/office/word/2018/wordml" xmlns:w16sdtdh="http://schemas.microsoft.com/office/word/2020/wordml/sdtdatahash" xmlns:w16se="http://schemas.microsoft.com/office/word/2015/wordml/symex" xmlns:wpg="http://schemas.microsoft.com/office/word/2010/wordprocessingGroup" xmlns:wpi="http://schemas.microsoft.com/office/word/2010/wordprocessingInk" xmlns:wne="http://schemas.microsoft.com/office/word/2006/wordml" xmlns:wps="http://schemas.microsoft.com/office/word/2010/wordprocessingShape" mc:Ignorable="w14 w15 w16se w16cid w16 w16cex w16sdtdh wp14">
   <w:p>
     <w:pPr>
       <w:pStyle w:val="Header"/>

</xml_diff>